<commit_message>
slight updates to manuscript and reviewer response document
</commit_message>
<xml_diff>
--- a/manuscript/Mol Ecol Submission/second submission/response to reviews Mol Ecol.docx
+++ b/manuscript/Mol Ecol Submission/second submission/response to reviews Mol Ecol.docx
@@ -1598,13 +1598,7 @@
         <w:rPr>
           <w:rFonts w:ascii="Arial" w:hAnsi="Arial" w:cs="Arial"/>
         </w:rPr>
-        <w:t xml:space="preserve"> frequencies in individual populations, we did not use a minor allele frequency filter when calling genotypes.</w:t>
-      </w:r>
-      <w:r>
-        <w:rPr>
-          <w:rFonts w:ascii="Arial" w:hAnsi="Arial" w:cs="Arial"/>
-        </w:rPr>
-        <w:t>”</w:t>
+        <w:t xml:space="preserve"> frequencies in individual populations, we did not use a minor allele frequency filter when calling genotypes.”</w:t>
       </w:r>
       <w:r>
         <w:rPr>
@@ -2008,7 +2002,27 @@
           <w:bCs/>
           <w:color w:val="000000"/>
         </w:rPr>
-        <w:t xml:space="preserve">Line 164 – IBD relationships do not tell you really about migration. If you want to look at Migration use </w:t>
+        <w:t xml:space="preserve">Line 164 – IBD relationships do not tell you really about migration. If you want to look at </w:t>
+      </w:r>
+      <w:proofErr w:type="gramStart"/>
+      <w:r>
+        <w:rPr>
+          <w:rFonts w:ascii="Arial" w:eastAsia="Times New Roman" w:hAnsi="Arial" w:cs="Arial"/>
+          <w:b/>
+          <w:bCs/>
+          <w:color w:val="000000"/>
+        </w:rPr>
+        <w:t>Migration</w:t>
+      </w:r>
+      <w:proofErr w:type="gramEnd"/>
+      <w:r>
+        <w:rPr>
+          <w:rFonts w:ascii="Arial" w:eastAsia="Times New Roman" w:hAnsi="Arial" w:cs="Arial"/>
+          <w:b/>
+          <w:bCs/>
+          <w:color w:val="000000"/>
+        </w:rPr>
+        <w:t xml:space="preserve"> use </w:t>
       </w:r>
       <w:proofErr w:type="spellStart"/>
       <w:r>
@@ -2028,27 +2042,7 @@
           <w:bCs/>
           <w:color w:val="000000"/>
         </w:rPr>
-        <w:t xml:space="preserve"> 2 or </w:t>
-      </w:r>
-      <w:proofErr w:type="gramStart"/>
-      <w:r>
-        <w:rPr>
-          <w:rFonts w:ascii="Arial" w:eastAsia="Times New Roman" w:hAnsi="Arial" w:cs="Arial"/>
-          <w:b/>
-          <w:bCs/>
-          <w:color w:val="000000"/>
-        </w:rPr>
-        <w:t>Migrate</w:t>
-      </w:r>
-      <w:proofErr w:type="gramEnd"/>
-      <w:r>
-        <w:rPr>
-          <w:rFonts w:ascii="Arial" w:eastAsia="Times New Roman" w:hAnsi="Arial" w:cs="Arial"/>
-          <w:b/>
-          <w:bCs/>
-          <w:color w:val="000000"/>
-        </w:rPr>
-        <w:t>. Rephrase or add more analyses to test for migration rates explicitly.</w:t>
+        <w:t xml:space="preserve"> 2 or Migrate. Rephrase or add more analyses to test for migration rates explicitly.</w:t>
       </w:r>
     </w:p>
     <w:p>
@@ -2088,185 +2082,167 @@
         <w:rPr>
           <w:rFonts w:ascii="Arial" w:hAnsi="Arial" w:cs="Arial"/>
         </w:rPr>
-        <w:t>We looked for evidence of isolation by distance (IBD) between samples from the Mariana Islands (non-migratory), Hawaii (non-migratory), Australia (partially migratory), and North America (migratory)</w:t>
+        <w:t>We looked for evidence of isolation by distance (IBD) between samples from the Mariana Islands (non-migratory), Hawaii (non-migratory), Australia (partially migratory), and North America (migratory).” Here, our approach is not to explicitly analyze rates of migration within or between populations, but rather to coarsely characterize how IBD relationships differ between monarch populations with different propensities to seasonally migrate.</w:t>
+      </w:r>
+      <w:r>
+        <w:rPr>
+          <w:rFonts w:ascii="Arial" w:eastAsia="Times New Roman" w:hAnsi="Arial" w:cs="Arial"/>
+          <w:b/>
+          <w:bCs/>
+          <w:color w:val="000000"/>
+        </w:rPr>
+        <w:br/>
+      </w:r>
+      <w:r>
+        <w:rPr>
+          <w:rFonts w:ascii="Arial" w:eastAsia="Times New Roman" w:hAnsi="Arial" w:cs="Arial"/>
+          <w:b/>
+          <w:bCs/>
+          <w:color w:val="000000"/>
+        </w:rPr>
+        <w:lastRenderedPageBreak/>
+        <w:br/>
+        <w:t>Line 149 – what do you mean ‘to help simplify’ the analysis?</w:t>
+      </w:r>
+    </w:p>
+    <w:p>
+      <w:pPr>
+        <w:rPr>
+          <w:rFonts w:ascii="Arial" w:eastAsia="Times New Roman" w:hAnsi="Arial" w:cs="Arial"/>
+          <w:b/>
+          <w:bCs/>
+          <w:color w:val="000000"/>
+        </w:rPr>
+      </w:pPr>
+    </w:p>
+    <w:p>
+      <w:pPr>
+        <w:rPr>
+          <w:rFonts w:ascii="Arial" w:eastAsia="Times New Roman" w:hAnsi="Arial" w:cs="Arial"/>
+          <w:color w:val="000000"/>
+        </w:rPr>
+      </w:pPr>
+      <w:r>
+        <w:rPr>
+          <w:rFonts w:ascii="Arial" w:eastAsia="Times New Roman" w:hAnsi="Arial" w:cs="Arial"/>
+          <w:color w:val="000000"/>
+        </w:rPr>
+        <w:t xml:space="preserve">We have updated this </w:t>
+      </w:r>
+      <w:r>
+        <w:rPr>
+          <w:rFonts w:ascii="Arial" w:eastAsia="Times New Roman" w:hAnsi="Arial" w:cs="Arial"/>
+          <w:color w:val="000000"/>
+        </w:rPr>
+        <w:t>language so that it now reads “</w:t>
       </w:r>
       <w:r>
         <w:rPr>
           <w:rFonts w:ascii="Arial" w:hAnsi="Arial" w:cs="Arial"/>
         </w:rPr>
-        <w:t>.” Here, our approach is not to explicitly analyze rates of migration within or between populations, but rather to coarsely characterize how IBD relationships differ between monarch populations with different propensities to seasonally migrate.</w:t>
-      </w:r>
-      <w:r>
-        <w:rPr>
-          <w:rFonts w:ascii="Arial" w:eastAsia="Times New Roman" w:hAnsi="Arial" w:cs="Arial"/>
-          <w:b/>
-          <w:bCs/>
-          <w:color w:val="000000"/>
-        </w:rPr>
-        <w:br/>
-      </w:r>
-      <w:r>
-        <w:rPr>
-          <w:rFonts w:ascii="Arial" w:eastAsia="Times New Roman" w:hAnsi="Arial" w:cs="Arial"/>
-          <w:b/>
-          <w:bCs/>
-          <w:color w:val="000000"/>
-        </w:rPr>
-        <w:lastRenderedPageBreak/>
-        <w:br/>
-        <w:t>Line 149 – what do you mean ‘to help simplify’ the analysis?</w:t>
-      </w:r>
-    </w:p>
-    <w:p>
-      <w:pPr>
-        <w:rPr>
-          <w:rFonts w:ascii="Arial" w:eastAsia="Times New Roman" w:hAnsi="Arial" w:cs="Arial"/>
-          <w:b/>
-          <w:bCs/>
-          <w:color w:val="000000"/>
-        </w:rPr>
-      </w:pPr>
-    </w:p>
-    <w:p>
-      <w:pPr>
-        <w:rPr>
-          <w:rFonts w:ascii="Arial" w:eastAsia="Times New Roman" w:hAnsi="Arial" w:cs="Arial"/>
-          <w:color w:val="000000"/>
-        </w:rPr>
-      </w:pPr>
-      <w:r>
-        <w:rPr>
-          <w:rFonts w:ascii="Arial" w:eastAsia="Times New Roman" w:hAnsi="Arial" w:cs="Arial"/>
-          <w:color w:val="000000"/>
-        </w:rPr>
-        <w:t xml:space="preserve">We have updated this </w:t>
-      </w:r>
-      <w:r>
-        <w:rPr>
-          <w:rFonts w:ascii="Arial" w:eastAsia="Times New Roman" w:hAnsi="Arial" w:cs="Arial"/>
-          <w:color w:val="000000"/>
-        </w:rPr>
-        <w:t>language so that it now reads “</w:t>
-      </w:r>
+        <w:t xml:space="preserve">The </w:t>
+      </w:r>
+      <w:proofErr w:type="spellStart"/>
       <w:r>
         <w:rPr>
           <w:rFonts w:ascii="Arial" w:hAnsi="Arial" w:cs="Arial"/>
         </w:rPr>
-        <w:t xml:space="preserve">The </w:t>
+        <w:t>pophelper</w:t>
+      </w:r>
+      <w:proofErr w:type="spellEnd"/>
+      <w:r>
+        <w:rPr>
+          <w:rFonts w:ascii="Arial" w:hAnsi="Arial" w:cs="Arial"/>
+        </w:rPr>
+        <w:t xml:space="preserve"> (Francis 2017) and </w:t>
       </w:r>
       <w:proofErr w:type="spellStart"/>
       <w:r>
         <w:rPr>
           <w:rFonts w:ascii="Arial" w:hAnsi="Arial" w:cs="Arial"/>
         </w:rPr>
-        <w:t>pophelper</w:t>
+        <w:t>snpR</w:t>
       </w:r>
       <w:proofErr w:type="spellEnd"/>
       <w:r>
         <w:rPr>
           <w:rFonts w:ascii="Arial" w:hAnsi="Arial" w:cs="Arial"/>
         </w:rPr>
-        <w:t xml:space="preserve"> (Francis 2017) and </w:t>
+        <w:t xml:space="preserve"> (</w:t>
       </w:r>
       <w:proofErr w:type="spellStart"/>
       <w:r>
         <w:rPr>
           <w:rFonts w:ascii="Arial" w:hAnsi="Arial" w:cs="Arial"/>
         </w:rPr>
-        <w:t>snpR</w:t>
+        <w:t>Hemstrom</w:t>
       </w:r>
       <w:proofErr w:type="spellEnd"/>
       <w:r>
         <w:rPr>
           <w:rFonts w:ascii="Arial" w:hAnsi="Arial" w:cs="Arial"/>
         </w:rPr>
-        <w:t xml:space="preserve"> (</w:t>
-      </w:r>
-      <w:proofErr w:type="spellStart"/>
+        <w:t xml:space="preserve"> and Jones 2021) R packages were used to run these analyses.”</w:t>
+      </w:r>
+    </w:p>
+    <w:p>
+      <w:pPr>
+        <w:rPr>
+          <w:rFonts w:ascii="Arial" w:eastAsia="Times New Roman" w:hAnsi="Arial" w:cs="Arial"/>
+          <w:b/>
+          <w:bCs/>
+          <w:color w:val="000000"/>
+        </w:rPr>
+      </w:pPr>
+      <w:r>
+        <w:rPr>
+          <w:rFonts w:ascii="Arial" w:eastAsia="Times New Roman" w:hAnsi="Arial" w:cs="Arial"/>
+          <w:b/>
+          <w:bCs/>
+          <w:color w:val="000000"/>
+        </w:rPr>
+        <w:br/>
+        <w:t>Line 155 – please give a bit more information about SFS – how it works, what it is etc. The approach is not that widely used (yet).</w:t>
+      </w:r>
+    </w:p>
+    <w:p>
+      <w:pPr>
+        <w:rPr>
+          <w:rFonts w:ascii="Arial" w:eastAsia="Times New Roman" w:hAnsi="Arial" w:cs="Arial"/>
+          <w:b/>
+          <w:bCs/>
+          <w:color w:val="000000"/>
+        </w:rPr>
+      </w:pPr>
+    </w:p>
+    <w:p>
+      <w:pPr>
+        <w:rPr>
+          <w:rFonts w:ascii="Arial" w:eastAsia="Times New Roman" w:hAnsi="Arial" w:cs="Arial"/>
+          <w:b/>
+          <w:bCs/>
+          <w:color w:val="000000"/>
+        </w:rPr>
+      </w:pPr>
+      <w:r>
+        <w:rPr>
+          <w:rFonts w:ascii="Arial" w:eastAsia="Times New Roman" w:hAnsi="Arial" w:cs="Arial"/>
+          <w:color w:val="000000"/>
+        </w:rPr>
+        <w:t xml:space="preserve">We have added the following </w:t>
+      </w:r>
+      <w:r>
+        <w:rPr>
+          <w:rFonts w:ascii="Arial" w:eastAsia="Times New Roman" w:hAnsi="Arial" w:cs="Arial"/>
+          <w:color w:val="000000"/>
+        </w:rPr>
+        <w:t>text to hopefully clarify what SFS-based demographic approaches involve: “</w:t>
+      </w:r>
       <w:r>
         <w:rPr>
           <w:rFonts w:ascii="Arial" w:hAnsi="Arial" w:cs="Arial"/>
         </w:rPr>
-        <w:t>Hemstrom</w:t>
-      </w:r>
-      <w:proofErr w:type="spellEnd"/>
-      <w:r>
-        <w:rPr>
-          <w:rFonts w:ascii="Arial" w:hAnsi="Arial" w:cs="Arial"/>
-        </w:rPr>
-        <w:t xml:space="preserve"> and Jones 2021) R packages were used to run these analyses</w:t>
-      </w:r>
-      <w:r>
-        <w:rPr>
-          <w:rFonts w:ascii="Arial" w:hAnsi="Arial" w:cs="Arial"/>
-        </w:rPr>
-        <w:t>.”</w:t>
-      </w:r>
-    </w:p>
-    <w:p>
-      <w:pPr>
-        <w:rPr>
-          <w:rFonts w:ascii="Arial" w:eastAsia="Times New Roman" w:hAnsi="Arial" w:cs="Arial"/>
-          <w:b/>
-          <w:bCs/>
-          <w:color w:val="000000"/>
-        </w:rPr>
-      </w:pPr>
-      <w:r>
-        <w:rPr>
-          <w:rFonts w:ascii="Arial" w:eastAsia="Times New Roman" w:hAnsi="Arial" w:cs="Arial"/>
-          <w:b/>
-          <w:bCs/>
-          <w:color w:val="000000"/>
-        </w:rPr>
-        <w:br/>
-        <w:t>Line 155 – please give a bit more information about SFS – how it works, what it is etc. The approach is not that widely used (yet).</w:t>
-      </w:r>
-    </w:p>
-    <w:p>
-      <w:pPr>
-        <w:rPr>
-          <w:rFonts w:ascii="Arial" w:eastAsia="Times New Roman" w:hAnsi="Arial" w:cs="Arial"/>
-          <w:b/>
-          <w:bCs/>
-          <w:color w:val="000000"/>
-        </w:rPr>
-      </w:pPr>
-    </w:p>
-    <w:p>
-      <w:pPr>
-        <w:rPr>
-          <w:rFonts w:ascii="Arial" w:eastAsia="Times New Roman" w:hAnsi="Arial" w:cs="Arial"/>
-          <w:b/>
-          <w:bCs/>
-          <w:color w:val="000000"/>
-        </w:rPr>
-      </w:pPr>
-      <w:r>
-        <w:rPr>
-          <w:rFonts w:ascii="Arial" w:eastAsia="Times New Roman" w:hAnsi="Arial" w:cs="Arial"/>
-          <w:color w:val="000000"/>
-        </w:rPr>
-        <w:t xml:space="preserve">We have added the following </w:t>
-      </w:r>
-      <w:r>
-        <w:rPr>
-          <w:rFonts w:ascii="Arial" w:eastAsia="Times New Roman" w:hAnsi="Arial" w:cs="Arial"/>
-          <w:color w:val="000000"/>
-        </w:rPr>
-        <w:t>text to hopefully clarify what SFS-based demographic approaches involve: “</w:t>
-      </w:r>
-      <w:r>
-        <w:rPr>
-          <w:rFonts w:ascii="Arial" w:hAnsi="Arial" w:cs="Arial"/>
-        </w:rPr>
-        <w:t>Briefly, since demographic processes influence the frequency of common or rare alleles across loci, and an SFS describes how many individual loci fall into each possible allele rarity in each population, a SFS can be used to infer historic population processes. dadi therefore uses simulation to compare the SFS predicted under a specific demographic history to the SFS observed from the data in order to evaluate the likelihood of a demographic model and optimize the parameters of that model.</w:t>
-      </w:r>
-      <w:r>
-        <w:rPr>
-          <w:rFonts w:ascii="Arial" w:hAnsi="Arial" w:cs="Arial"/>
-        </w:rPr>
-        <w:t>”</w:t>
+        <w:t>Briefly, since demographic processes influence the frequency of common or rare alleles across loci, and an SFS describes how many individual loci fall into each possible allele rarity in each population, a SFS can be used to infer historic population processes. dadi therefore uses simulation to compare the SFS predicted under a specific demographic history to the SFS observed from the data in order to evaluate the likelihood of a demographic model and optimize the parameters of that model.”</w:t>
       </w:r>
       <w:r>
         <w:rPr>
@@ -2579,7 +2555,14 @@
           <w:rFonts w:ascii="Arial" w:eastAsia="Times New Roman" w:hAnsi="Arial" w:cs="Arial"/>
           <w:color w:val="000000"/>
         </w:rPr>
-        <w:t>Working on adding this now….</w:t>
+        <w:t xml:space="preserve">We rewrote the last paragraph of the discussion to focus more on the issues that you bring up here. Monarchs were recently considered for listing under the U.S. Endangered Species Act, whose decision was that a threatened listing for monarchs is “warranted but precluded.” This decision effectively says that the population trajectory of monarchs and their ongoing decline in North America is grounds for a listing, but in practice, the U.S. Fish and Wildlife Service </w:t>
+      </w:r>
+      <w:r>
+        <w:rPr>
+          <w:rFonts w:ascii="Arial" w:eastAsia="Times New Roman" w:hAnsi="Arial" w:cs="Arial"/>
+          <w:color w:val="000000"/>
+        </w:rPr>
+        <w:t xml:space="preserve">does not currently have the capacity to enforce this listing. We added a brief mention of how climate change is expected to influence patterns of seasonal migration in monarchs, although we are not aware of any studies that attempt to estimate how it might contribute to expansion (or contraction) in their global distribution. Finally, we added a few sentences discussing how our results are informative broadly for monarch conservation.  </w:t>
       </w:r>
       <w:r>
         <w:rPr>
@@ -2863,6 +2846,7 @@
           <w:rFonts w:ascii="Arial" w:eastAsia="Times New Roman" w:hAnsi="Arial" w:cs="Arial"/>
           <w:color w:val="000000"/>
         </w:rPr>
+        <w:lastRenderedPageBreak/>
         <w:br/>
       </w:r>
       <w:r>
@@ -2934,8 +2918,418 @@
           <w:bCs/>
           <w:color w:val="000000"/>
         </w:rPr>
-        <w:t xml:space="preserve">”, “three </w:t>
-      </w:r>
+        <w:t>”, “three epoch” and a variation from &lt;</w:t>
+      </w:r>
+      <w:proofErr w:type="spellStart"/>
+      <w:r>
+        <w:rPr>
+          <w:rFonts w:ascii="Arial" w:eastAsia="Times New Roman" w:hAnsi="Arial" w:cs="Arial"/>
+          <w:b/>
+          <w:bCs/>
+          <w:color w:val="000000"/>
+        </w:rPr>
+        <w:t>i</w:t>
+      </w:r>
+      <w:proofErr w:type="spellEnd"/>
+      <w:r>
+        <w:rPr>
+          <w:rFonts w:ascii="Arial" w:eastAsia="Times New Roman" w:hAnsi="Arial" w:cs="Arial"/>
+          <w:b/>
+          <w:bCs/>
+          <w:color w:val="000000"/>
+        </w:rPr>
+        <w:t>&gt;Zhan et al. 2014 &lt;/</w:t>
+      </w:r>
+      <w:proofErr w:type="spellStart"/>
+      <w:r>
+        <w:rPr>
+          <w:rFonts w:ascii="Arial" w:eastAsia="Times New Roman" w:hAnsi="Arial" w:cs="Arial"/>
+          <w:b/>
+          <w:bCs/>
+          <w:color w:val="000000"/>
+        </w:rPr>
+        <w:t>i</w:t>
+      </w:r>
+      <w:proofErr w:type="spellEnd"/>
+      <w:r>
+        <w:rPr>
+          <w:rFonts w:ascii="Arial" w:eastAsia="Times New Roman" w:hAnsi="Arial" w:cs="Arial"/>
+          <w:b/>
+          <w:bCs/>
+          <w:color w:val="000000"/>
+        </w:rPr>
+        <w:t>&gt; to determine the patterns of monarch pacific expansion. </w:t>
+      </w:r>
+      <w:r>
+        <w:rPr>
+          <w:rFonts w:ascii="Arial" w:eastAsia="Times New Roman" w:hAnsi="Arial" w:cs="Arial"/>
+          <w:b/>
+          <w:bCs/>
+          <w:color w:val="000000"/>
+        </w:rPr>
+        <w:br/>
+      </w:r>
+      <w:r>
+        <w:rPr>
+          <w:rFonts w:ascii="Arial" w:eastAsia="Times New Roman" w:hAnsi="Arial" w:cs="Arial"/>
+          <w:b/>
+          <w:bCs/>
+          <w:color w:val="000000"/>
+        </w:rPr>
+        <w:br/>
+        <w:t xml:space="preserve">The authors addressed most of the issues raised by the reviewers in their previous submission to Proceedings b.  I agree with the stepwise dispersal of the </w:t>
+      </w:r>
+      <w:proofErr w:type="gramStart"/>
+      <w:r>
+        <w:rPr>
+          <w:rFonts w:ascii="Arial" w:eastAsia="Times New Roman" w:hAnsi="Arial" w:cs="Arial"/>
+          <w:b/>
+          <w:bCs/>
+          <w:color w:val="000000"/>
+        </w:rPr>
+        <w:t>monarchs</w:t>
+      </w:r>
+      <w:proofErr w:type="gramEnd"/>
+      <w:r>
+        <w:rPr>
+          <w:rFonts w:ascii="Arial" w:eastAsia="Times New Roman" w:hAnsi="Arial" w:cs="Arial"/>
+          <w:b/>
+          <w:bCs/>
+          <w:color w:val="000000"/>
+        </w:rPr>
+        <w:t xml:space="preserve"> and it is supported by their FST analysis, but I have a few issues with this paper that were not raised by the previous reviewers. </w:t>
+      </w:r>
+      <w:r>
+        <w:rPr>
+          <w:rFonts w:ascii="Arial" w:eastAsia="Times New Roman" w:hAnsi="Arial" w:cs="Arial"/>
+          <w:b/>
+          <w:bCs/>
+          <w:color w:val="000000"/>
+        </w:rPr>
+        <w:br/>
+      </w:r>
+      <w:r>
+        <w:rPr>
+          <w:rFonts w:ascii="Arial" w:eastAsia="Times New Roman" w:hAnsi="Arial" w:cs="Arial"/>
+          <w:b/>
+          <w:bCs/>
+          <w:color w:val="000000"/>
+        </w:rPr>
+        <w:br/>
+        <w:t>&lt;b&gt;Major issue / confusion: &lt;/b&gt;</w:t>
+      </w:r>
+      <w:r>
+        <w:rPr>
+          <w:rFonts w:ascii="Arial" w:eastAsia="Times New Roman" w:hAnsi="Arial" w:cs="Arial"/>
+          <w:b/>
+          <w:bCs/>
+          <w:color w:val="000000"/>
+        </w:rPr>
+        <w:br/>
+        <w:t>Why is the nucleotide diversity (π) in these small island populations so high? In Table 1 all estimates of genetic diversity are &gt;0.02 in these island populations and &gt;0.06 in North America. While the genetic diversity given in &lt;</w:t>
+      </w:r>
+      <w:proofErr w:type="spellStart"/>
+      <w:r>
+        <w:rPr>
+          <w:rFonts w:ascii="Arial" w:eastAsia="Times New Roman" w:hAnsi="Arial" w:cs="Arial"/>
+          <w:b/>
+          <w:bCs/>
+          <w:color w:val="000000"/>
+        </w:rPr>
+        <w:t>i</w:t>
+      </w:r>
+      <w:proofErr w:type="spellEnd"/>
+      <w:r>
+        <w:rPr>
+          <w:rFonts w:ascii="Arial" w:eastAsia="Times New Roman" w:hAnsi="Arial" w:cs="Arial"/>
+          <w:b/>
+          <w:bCs/>
+          <w:color w:val="000000"/>
+        </w:rPr>
+        <w:t>&gt;</w:t>
+      </w:r>
+      <w:proofErr w:type="spellStart"/>
+      <w:r>
+        <w:rPr>
+          <w:rFonts w:ascii="Arial" w:eastAsia="Times New Roman" w:hAnsi="Arial" w:cs="Arial"/>
+          <w:b/>
+          <w:bCs/>
+          <w:color w:val="000000"/>
+        </w:rPr>
+        <w:t>Talla</w:t>
+      </w:r>
+      <w:proofErr w:type="spellEnd"/>
+      <w:r>
+        <w:rPr>
+          <w:rFonts w:ascii="Arial" w:eastAsia="Times New Roman" w:hAnsi="Arial" w:cs="Arial"/>
+          <w:b/>
+          <w:bCs/>
+          <w:color w:val="000000"/>
+        </w:rPr>
+        <w:t xml:space="preserve"> et al. 2020&lt;/</w:t>
+      </w:r>
+      <w:proofErr w:type="spellStart"/>
+      <w:r>
+        <w:rPr>
+          <w:rFonts w:ascii="Arial" w:eastAsia="Times New Roman" w:hAnsi="Arial" w:cs="Arial"/>
+          <w:b/>
+          <w:bCs/>
+          <w:color w:val="000000"/>
+        </w:rPr>
+        <w:t>i</w:t>
+      </w:r>
+      <w:proofErr w:type="spellEnd"/>
+      <w:r>
+        <w:rPr>
+          <w:rFonts w:ascii="Arial" w:eastAsia="Times New Roman" w:hAnsi="Arial" w:cs="Arial"/>
+          <w:b/>
+          <w:bCs/>
+          <w:color w:val="000000"/>
+        </w:rPr>
+        <w:t>&gt; is ~0.011 in eastern and western North America. The highest genetic diversity in butterfly species is ~0.042 (in 4fold sites) reported in (Martin et al. 2020).  Why do these island populations have such high genetic diversity? Is this a different statistic? or is it provided in percentages?</w:t>
+      </w:r>
+    </w:p>
+    <w:p>
+      <w:pPr>
+        <w:rPr>
+          <w:rFonts w:ascii="Arial" w:eastAsia="Times New Roman" w:hAnsi="Arial" w:cs="Arial"/>
+          <w:b/>
+          <w:bCs/>
+          <w:color w:val="000000"/>
+        </w:rPr>
+      </w:pPr>
+    </w:p>
+    <w:p>
+      <w:pPr>
+        <w:rPr>
+          <w:rFonts w:ascii="Arial" w:eastAsia="Times New Roman" w:hAnsi="Arial" w:cs="Arial"/>
+          <w:color w:val="000000"/>
+        </w:rPr>
+      </w:pPr>
+      <w:r>
+        <w:rPr>
+          <w:rFonts w:ascii="Arial" w:eastAsia="Times New Roman" w:hAnsi="Arial" w:cs="Arial"/>
+          <w:color w:val="000000"/>
+          <w:highlight w:val="yellow"/>
+        </w:rPr>
+        <w:t>Still need to finish responding to this…</w:t>
+      </w:r>
+    </w:p>
+    <w:p>
+      <w:pPr>
+        <w:rPr>
+          <w:rFonts w:ascii="Arial" w:eastAsia="Times New Roman" w:hAnsi="Arial" w:cs="Arial"/>
+          <w:b/>
+          <w:bCs/>
+          <w:color w:val="000000"/>
+        </w:rPr>
+      </w:pPr>
+    </w:p>
+    <w:p>
+      <w:pPr>
+        <w:rPr>
+          <w:rFonts w:ascii="Arial" w:eastAsia="Times New Roman" w:hAnsi="Arial" w:cs="Arial"/>
+          <w:color w:val="000000"/>
+        </w:rPr>
+      </w:pPr>
+      <w:r>
+        <w:rPr>
+          <w:rFonts w:ascii="Arial" w:eastAsia="Times New Roman" w:hAnsi="Arial" w:cs="Arial"/>
+          <w:color w:val="000000"/>
+        </w:rPr>
+        <w:t>W</w:t>
+      </w:r>
+      <w:r>
+        <w:rPr>
+          <w:rFonts w:ascii="Arial" w:eastAsia="Times New Roman" w:hAnsi="Arial" w:cs="Arial"/>
+          <w:color w:val="000000"/>
+        </w:rPr>
+        <w:t xml:space="preserve">e agree that the estimates of </w:t>
+      </w:r>
+      <w:r>
+        <w:rPr>
+          <w:rFonts w:ascii="Arial" w:eastAsia="Times New Roman" w:hAnsi="Arial" w:cs="Arial"/>
+          <w:color w:val="000000"/>
+        </w:rPr>
+        <w:t>π</w:t>
+      </w:r>
+      <w:r>
+        <w:rPr>
+          <w:rFonts w:ascii="Arial" w:eastAsia="Times New Roman" w:hAnsi="Arial" w:cs="Arial"/>
+          <w:color w:val="000000"/>
+        </w:rPr>
+        <w:t xml:space="preserve"> reported here seem high relative to other published papers on monarchs and other butterflies. However, it is difficult to directly compare across studies because of differences in sequence generation, sequencing coverage and depth, and especially filtering steps. The estimates of genetic diversity that we report are best understood relative to one another, rather than in direct comparison with other published papers.</w:t>
+      </w:r>
+    </w:p>
+    <w:p>
+      <w:pPr>
+        <w:rPr>
+          <w:rFonts w:ascii="Arial" w:eastAsia="Times New Roman" w:hAnsi="Arial" w:cs="Arial"/>
+          <w:color w:val="000000"/>
+        </w:rPr>
+      </w:pPr>
+    </w:p>
+    <w:p>
+      <w:pPr>
+        <w:rPr>
+          <w:rFonts w:ascii="Arial" w:eastAsia="Times New Roman" w:hAnsi="Arial" w:cs="Arial"/>
+          <w:color w:val="000000"/>
+        </w:rPr>
+      </w:pPr>
+      <w:r>
+        <w:rPr>
+          <w:rFonts w:ascii="Arial" w:eastAsia="Times New Roman" w:hAnsi="Arial" w:cs="Arial"/>
+          <w:color w:val="000000"/>
+        </w:rPr>
+        <w:t xml:space="preserve">In </w:t>
+      </w:r>
+      <w:proofErr w:type="spellStart"/>
+      <w:r>
+        <w:rPr>
+          <w:rFonts w:ascii="Arial" w:eastAsia="Times New Roman" w:hAnsi="Arial" w:cs="Arial"/>
+          <w:color w:val="000000"/>
+        </w:rPr>
+        <w:t>Talla</w:t>
+      </w:r>
+      <w:proofErr w:type="spellEnd"/>
+      <w:r>
+        <w:rPr>
+          <w:rFonts w:ascii="Arial" w:eastAsia="Times New Roman" w:hAnsi="Arial" w:cs="Arial"/>
+          <w:color w:val="000000"/>
+        </w:rPr>
+        <w:t xml:space="preserve"> et al., because of differences in sequencing coverage between samples, the authors filtered their data conservatively to only include sites that were present across all </w:t>
+      </w:r>
+      <w:r>
+        <w:rPr>
+          <w:rFonts w:ascii="Arial" w:eastAsia="Times New Roman" w:hAnsi="Arial" w:cs="Arial"/>
+          <w:color w:val="000000"/>
+        </w:rPr>
+        <w:t xml:space="preserve">individuals within their sample. </w:t>
+      </w:r>
+    </w:p>
+    <w:p>
+      <w:pPr>
+        <w:rPr>
+          <w:rFonts w:ascii="Arial" w:eastAsia="Times New Roman" w:hAnsi="Arial" w:cs="Arial"/>
+          <w:color w:val="000000"/>
+        </w:rPr>
+      </w:pPr>
+    </w:p>
+    <w:p>
+      <w:pPr>
+        <w:rPr>
+          <w:rFonts w:ascii="Arial" w:eastAsia="Times New Roman" w:hAnsi="Arial" w:cs="Arial"/>
+          <w:color w:val="000000"/>
+        </w:rPr>
+      </w:pPr>
+      <w:r>
+        <w:rPr>
+          <w:rFonts w:ascii="Arial" w:eastAsia="Times New Roman" w:hAnsi="Arial" w:cs="Arial"/>
+          <w:color w:val="000000"/>
+        </w:rPr>
+        <w:t xml:space="preserve">I could </w:t>
+      </w:r>
+      <w:r>
+        <w:rPr>
+          <w:rFonts w:ascii="Arial" w:eastAsia="Times New Roman" w:hAnsi="Arial" w:cs="Arial"/>
+          <w:color w:val="000000"/>
+        </w:rPr>
+        <w:t xml:space="preserve">not </w:t>
+      </w:r>
+      <w:r>
+        <w:rPr>
+          <w:rFonts w:ascii="Arial" w:eastAsia="Times New Roman" w:hAnsi="Arial" w:cs="Arial"/>
+          <w:color w:val="000000"/>
+        </w:rPr>
+        <w:t>find a reference for Martin et al. (2020) that includes the data you mention here, although there is a paper by</w:t>
+      </w:r>
+      <w:r>
+        <w:rPr>
+          <w:rFonts w:ascii="Arial" w:eastAsia="Times New Roman" w:hAnsi="Arial" w:cs="Arial"/>
+          <w:color w:val="000000"/>
+        </w:rPr>
+        <w:t xml:space="preserve"> Mackintosh</w:t>
+      </w:r>
+      <w:r>
+        <w:rPr>
+          <w:rFonts w:ascii="Arial" w:eastAsia="Times New Roman" w:hAnsi="Arial" w:cs="Arial"/>
+          <w:color w:val="000000"/>
+        </w:rPr>
+        <w:t xml:space="preserve"> et al.</w:t>
+      </w:r>
+      <w:r>
+        <w:rPr>
+          <w:rFonts w:ascii="Arial" w:eastAsia="Times New Roman" w:hAnsi="Arial" w:cs="Arial"/>
+          <w:color w:val="000000"/>
+        </w:rPr>
+        <w:t xml:space="preserve"> (2019</w:t>
+      </w:r>
+      <w:r>
+        <w:rPr>
+          <w:rFonts w:ascii="Arial" w:eastAsia="Times New Roman" w:hAnsi="Arial" w:cs="Arial"/>
+          <w:color w:val="000000"/>
+        </w:rPr>
+        <w:t xml:space="preserve"> – Nature Communications</w:t>
+      </w:r>
+      <w:r>
+        <w:rPr>
+          <w:rFonts w:ascii="Arial" w:eastAsia="Times New Roman" w:hAnsi="Arial" w:cs="Arial"/>
+          <w:color w:val="000000"/>
+        </w:rPr>
+        <w:t>)</w:t>
+      </w:r>
+      <w:r>
+        <w:rPr>
+          <w:rFonts w:ascii="Arial" w:eastAsia="Times New Roman" w:hAnsi="Arial" w:cs="Arial"/>
+          <w:color w:val="000000"/>
+        </w:rPr>
+        <w:t xml:space="preserve"> that reports a similar figure for 4-fold degenerate sites.</w:t>
+      </w:r>
+      <w:r>
+        <w:rPr>
+          <w:rFonts w:ascii="Arial" w:eastAsia="Times New Roman" w:hAnsi="Arial" w:cs="Arial"/>
+          <w:color w:val="000000"/>
+        </w:rPr>
+        <w:t xml:space="preserve"> </w:t>
+      </w:r>
+      <w:r>
+        <w:rPr>
+          <w:rFonts w:ascii="Arial" w:eastAsia="Times New Roman" w:hAnsi="Arial" w:cs="Arial"/>
+          <w:color w:val="000000"/>
+        </w:rPr>
+        <w:t xml:space="preserve">In that paper, </w:t>
+      </w:r>
+      <w:r>
+        <w:rPr>
+          <w:rFonts w:ascii="Arial" w:eastAsia="Times New Roman" w:hAnsi="Arial" w:cs="Arial"/>
+          <w:color w:val="000000"/>
+        </w:rPr>
+        <w:t xml:space="preserve">the calculations of </w:t>
+      </w:r>
+      <w:r>
+        <w:rPr>
+          <w:rFonts w:ascii="Arial" w:eastAsia="Times New Roman" w:hAnsi="Arial" w:cs="Arial"/>
+          <w:color w:val="000000"/>
+        </w:rPr>
+        <w:t>π</w:t>
+      </w:r>
+      <w:r>
+        <w:rPr>
+          <w:rFonts w:ascii="Arial" w:eastAsia="Times New Roman" w:hAnsi="Arial" w:cs="Arial"/>
+          <w:color w:val="000000"/>
+        </w:rPr>
+        <w:t xml:space="preserve"> come from transcriptome data, and are then further filtered to include only single copy orthologs. The estimates from this paper are thus expected to be </w:t>
+      </w:r>
+    </w:p>
+    <w:p>
+      <w:pPr>
+        <w:rPr>
+          <w:rFonts w:ascii="Arial" w:eastAsia="Times New Roman" w:hAnsi="Arial" w:cs="Arial"/>
+          <w:b/>
+          <w:bCs/>
+          <w:color w:val="000000"/>
+        </w:rPr>
+      </w:pPr>
       <w:r>
         <w:rPr>
           <w:rFonts w:ascii="Arial" w:eastAsia="Times New Roman" w:hAnsi="Arial" w:cs="Arial"/>
@@ -2944,7 +3338,8 @@
           <w:color w:val="000000"/>
         </w:rPr>
         <w:lastRenderedPageBreak/>
-        <w:t>epoch” and a variation from &lt;</w:t>
+        <w:br/>
+        <w:t>Even the Het/</w:t>
       </w:r>
       <w:proofErr w:type="spellStart"/>
       <w:r>
@@ -2954,6 +3349,26 @@
           <w:bCs/>
           <w:color w:val="000000"/>
         </w:rPr>
+        <w:t>Hom</w:t>
+      </w:r>
+      <w:proofErr w:type="spellEnd"/>
+      <w:r>
+        <w:rPr>
+          <w:rFonts w:ascii="Arial" w:eastAsia="Times New Roman" w:hAnsi="Arial" w:cs="Arial"/>
+          <w:b/>
+          <w:bCs/>
+          <w:color w:val="000000"/>
+        </w:rPr>
+        <w:t xml:space="preserve"> values don’t compare with &lt;</w:t>
+      </w:r>
+      <w:proofErr w:type="spellStart"/>
+      <w:r>
+        <w:rPr>
+          <w:rFonts w:ascii="Arial" w:eastAsia="Times New Roman" w:hAnsi="Arial" w:cs="Arial"/>
+          <w:b/>
+          <w:bCs/>
+          <w:color w:val="000000"/>
+        </w:rPr>
         <w:t>i</w:t>
       </w:r>
       <w:proofErr w:type="spellEnd"/>
@@ -2964,7 +3379,7 @@
           <w:bCs/>
           <w:color w:val="000000"/>
         </w:rPr>
-        <w:t>&gt;Zhan et al. 2014 &lt;/</w:t>
+        <w:t>&gt;Zhan et al. 2014&lt;/</w:t>
       </w:r>
       <w:proofErr w:type="spellStart"/>
       <w:r>
@@ -2984,26 +3399,66 @@
           <w:bCs/>
           <w:color w:val="000000"/>
         </w:rPr>
-        <w:t>&gt; to determine the patterns of monarch pacific expansion. </w:t>
-      </w:r>
-      <w:r>
-        <w:rPr>
-          <w:rFonts w:ascii="Arial" w:eastAsia="Times New Roman" w:hAnsi="Arial" w:cs="Arial"/>
-          <w:b/>
-          <w:bCs/>
-          <w:color w:val="000000"/>
-        </w:rPr>
-        <w:br/>
-      </w:r>
-      <w:r>
-        <w:rPr>
-          <w:rFonts w:ascii="Arial" w:eastAsia="Times New Roman" w:hAnsi="Arial" w:cs="Arial"/>
-          <w:b/>
-          <w:bCs/>
-          <w:color w:val="000000"/>
-        </w:rPr>
-        <w:br/>
-        <w:t xml:space="preserve">The authors addressed most of the issues raised by the reviewers in their previous submission to Proceedings b.  I agree with the stepwise dispersal of the </w:t>
+        <w:t>&gt;. I think you have too low values here. </w:t>
+      </w:r>
+    </w:p>
+    <w:p>
+      <w:pPr>
+        <w:rPr>
+          <w:rFonts w:ascii="Arial" w:eastAsia="Times New Roman" w:hAnsi="Arial" w:cs="Arial"/>
+          <w:b/>
+          <w:bCs/>
+          <w:color w:val="000000"/>
+        </w:rPr>
+      </w:pPr>
+    </w:p>
+    <w:p>
+      <w:pPr>
+        <w:rPr>
+          <w:rFonts w:ascii="Arial" w:eastAsia="Times New Roman" w:hAnsi="Arial" w:cs="Arial"/>
+          <w:color w:val="000000"/>
+        </w:rPr>
+      </w:pPr>
+      <w:r>
+        <w:rPr>
+          <w:rFonts w:ascii="Arial" w:eastAsia="Times New Roman" w:hAnsi="Arial" w:cs="Arial"/>
+          <w:color w:val="000000"/>
+        </w:rPr>
+        <w:t xml:space="preserve">As above, the most likely explanation for discrepancies between our results and Zhan et al. is </w:t>
+      </w:r>
+      <w:r>
+        <w:rPr>
+          <w:rFonts w:ascii="Arial" w:eastAsia="Times New Roman" w:hAnsi="Arial" w:cs="Arial"/>
+          <w:color w:val="000000"/>
+        </w:rPr>
+        <w:t xml:space="preserve">a </w:t>
+      </w:r>
+      <w:r>
+        <w:rPr>
+          <w:rFonts w:ascii="Arial" w:eastAsia="Times New Roman" w:hAnsi="Arial" w:cs="Arial"/>
+          <w:color w:val="000000"/>
+        </w:rPr>
+        <w:t xml:space="preserve">difference in filtering steps. </w:t>
+      </w:r>
+    </w:p>
+    <w:p>
+      <w:pPr>
+        <w:rPr>
+          <w:rFonts w:ascii="Arial" w:eastAsia="Times New Roman" w:hAnsi="Arial" w:cs="Arial"/>
+          <w:b/>
+          <w:bCs/>
+          <w:color w:val="000000"/>
+        </w:rPr>
+      </w:pPr>
+      <w:r>
+        <w:rPr>
+          <w:rFonts w:ascii="Arial" w:eastAsia="Times New Roman" w:hAnsi="Arial" w:cs="Arial"/>
+          <w:b/>
+          <w:bCs/>
+          <w:color w:val="000000"/>
+        </w:rPr>
+        <w:br/>
+        <w:t>Even after considering these diversity numbers relative between these groups. Why is the NAM (π) so close to the HAW (π</w:t>
       </w:r>
       <w:proofErr w:type="gramStart"/>
       <w:r>
@@ -3013,7 +3468,7 @@
           <w:bCs/>
           <w:color w:val="000000"/>
         </w:rPr>
-        <w:t>monarchs</w:t>
+        <w:t>).</w:t>
       </w:r>
       <w:proofErr w:type="gramEnd"/>
       <w:r>
@@ -3023,486 +3478,6 @@
           <w:bCs/>
           <w:color w:val="000000"/>
         </w:rPr>
-        <w:t xml:space="preserve"> and it is supported by their FST analysis, but I have a few issues with this paper that were not raised by the previous reviewers. </w:t>
-      </w:r>
-      <w:r>
-        <w:rPr>
-          <w:rFonts w:ascii="Arial" w:eastAsia="Times New Roman" w:hAnsi="Arial" w:cs="Arial"/>
-          <w:b/>
-          <w:bCs/>
-          <w:color w:val="000000"/>
-        </w:rPr>
-        <w:br/>
-      </w:r>
-      <w:r>
-        <w:rPr>
-          <w:rFonts w:ascii="Arial" w:eastAsia="Times New Roman" w:hAnsi="Arial" w:cs="Arial"/>
-          <w:b/>
-          <w:bCs/>
-          <w:color w:val="000000"/>
-        </w:rPr>
-        <w:br/>
-        <w:t>&lt;b&gt;Major issue / confusion: &lt;/b&gt;</w:t>
-      </w:r>
-      <w:r>
-        <w:rPr>
-          <w:rFonts w:ascii="Arial" w:eastAsia="Times New Roman" w:hAnsi="Arial" w:cs="Arial"/>
-          <w:b/>
-          <w:bCs/>
-          <w:color w:val="000000"/>
-        </w:rPr>
-        <w:br/>
-        <w:t>Why is the nucleotide diversity (π) in these small island populations so high? In Table 1 all estimates of genetic diversity are &gt;0.02 in these island populations and &gt;0.06 in North America. While the genetic diversity given in &lt;</w:t>
-      </w:r>
-      <w:proofErr w:type="spellStart"/>
-      <w:r>
-        <w:rPr>
-          <w:rFonts w:ascii="Arial" w:eastAsia="Times New Roman" w:hAnsi="Arial" w:cs="Arial"/>
-          <w:b/>
-          <w:bCs/>
-          <w:color w:val="000000"/>
-        </w:rPr>
-        <w:t>i</w:t>
-      </w:r>
-      <w:proofErr w:type="spellEnd"/>
-      <w:r>
-        <w:rPr>
-          <w:rFonts w:ascii="Arial" w:eastAsia="Times New Roman" w:hAnsi="Arial" w:cs="Arial"/>
-          <w:b/>
-          <w:bCs/>
-          <w:color w:val="000000"/>
-        </w:rPr>
-        <w:t>&gt;</w:t>
-      </w:r>
-      <w:proofErr w:type="spellStart"/>
-      <w:r>
-        <w:rPr>
-          <w:rFonts w:ascii="Arial" w:eastAsia="Times New Roman" w:hAnsi="Arial" w:cs="Arial"/>
-          <w:b/>
-          <w:bCs/>
-          <w:color w:val="000000"/>
-        </w:rPr>
-        <w:t>Talla</w:t>
-      </w:r>
-      <w:proofErr w:type="spellEnd"/>
-      <w:r>
-        <w:rPr>
-          <w:rFonts w:ascii="Arial" w:eastAsia="Times New Roman" w:hAnsi="Arial" w:cs="Arial"/>
-          <w:b/>
-          <w:bCs/>
-          <w:color w:val="000000"/>
-        </w:rPr>
-        <w:t xml:space="preserve"> et al. 2020&lt;/</w:t>
-      </w:r>
-      <w:proofErr w:type="spellStart"/>
-      <w:r>
-        <w:rPr>
-          <w:rFonts w:ascii="Arial" w:eastAsia="Times New Roman" w:hAnsi="Arial" w:cs="Arial"/>
-          <w:b/>
-          <w:bCs/>
-          <w:color w:val="000000"/>
-        </w:rPr>
-        <w:t>i</w:t>
-      </w:r>
-      <w:proofErr w:type="spellEnd"/>
-      <w:r>
-        <w:rPr>
-          <w:rFonts w:ascii="Arial" w:eastAsia="Times New Roman" w:hAnsi="Arial" w:cs="Arial"/>
-          <w:b/>
-          <w:bCs/>
-          <w:color w:val="000000"/>
-        </w:rPr>
-        <w:t>&gt; is ~0.011 in eastern and western North America. The highest genetic diversity in butterfly species is ~0.042 (in 4fold sites) reported in (Martin et al. 2020).  Why do these island populations have such high genetic diversity? Is this a different statistic? or is it provided in percentages?</w:t>
-      </w:r>
-    </w:p>
-    <w:p>
-      <w:pPr>
-        <w:rPr>
-          <w:rFonts w:ascii="Arial" w:eastAsia="Times New Roman" w:hAnsi="Arial" w:cs="Arial"/>
-          <w:b/>
-          <w:bCs/>
-          <w:color w:val="000000"/>
-        </w:rPr>
-      </w:pPr>
-    </w:p>
-    <w:p>
-      <w:pPr>
-        <w:rPr>
-          <w:rFonts w:ascii="Arial" w:eastAsia="Times New Roman" w:hAnsi="Arial" w:cs="Arial"/>
-          <w:color w:val="000000"/>
-        </w:rPr>
-      </w:pPr>
-      <w:r>
-        <w:rPr>
-          <w:rFonts w:ascii="Arial" w:eastAsia="Times New Roman" w:hAnsi="Arial" w:cs="Arial"/>
-          <w:color w:val="000000"/>
-          <w:highlight w:val="yellow"/>
-        </w:rPr>
-        <w:t>Still need to finish responding to this…</w:t>
-      </w:r>
-    </w:p>
-    <w:p>
-      <w:pPr>
-        <w:rPr>
-          <w:rFonts w:ascii="Arial" w:eastAsia="Times New Roman" w:hAnsi="Arial" w:cs="Arial"/>
-          <w:b/>
-          <w:bCs/>
-          <w:color w:val="000000"/>
-        </w:rPr>
-      </w:pPr>
-    </w:p>
-    <w:p>
-      <w:pPr>
-        <w:rPr>
-          <w:rFonts w:ascii="Arial" w:eastAsia="Times New Roman" w:hAnsi="Arial" w:cs="Arial"/>
-          <w:color w:val="000000"/>
-        </w:rPr>
-      </w:pPr>
-      <w:r>
-        <w:rPr>
-          <w:rFonts w:ascii="Arial" w:eastAsia="Times New Roman" w:hAnsi="Arial" w:cs="Arial"/>
-          <w:color w:val="000000"/>
-        </w:rPr>
-        <w:t>W</w:t>
-      </w:r>
-      <w:r>
-        <w:rPr>
-          <w:rFonts w:ascii="Arial" w:eastAsia="Times New Roman" w:hAnsi="Arial" w:cs="Arial"/>
-          <w:color w:val="000000"/>
-        </w:rPr>
-        <w:t xml:space="preserve">e agree that the estimates of </w:t>
-      </w:r>
-      <w:r>
-        <w:rPr>
-          <w:rFonts w:ascii="Arial" w:eastAsia="Times New Roman" w:hAnsi="Arial" w:cs="Arial"/>
-          <w:color w:val="000000"/>
-        </w:rPr>
-        <w:t>π</w:t>
-      </w:r>
-      <w:r>
-        <w:rPr>
-          <w:rFonts w:ascii="Arial" w:eastAsia="Times New Roman" w:hAnsi="Arial" w:cs="Arial"/>
-          <w:color w:val="000000"/>
-        </w:rPr>
-        <w:t xml:space="preserve"> reported here seem high relative to other published papers on monarchs and other butterflies. However, it is difficult to directly compare across studies because of differences in sequence generation, sequencing coverage and depth, and especially filtering steps. The estimates of genetic diversity that we report are best understood relative to one another, rather than in direct comparison with other published papers.</w:t>
-      </w:r>
-    </w:p>
-    <w:p>
-      <w:pPr>
-        <w:rPr>
-          <w:rFonts w:ascii="Arial" w:eastAsia="Times New Roman" w:hAnsi="Arial" w:cs="Arial"/>
-          <w:color w:val="000000"/>
-        </w:rPr>
-      </w:pPr>
-    </w:p>
-    <w:p>
-      <w:pPr>
-        <w:rPr>
-          <w:rFonts w:ascii="Arial" w:eastAsia="Times New Roman" w:hAnsi="Arial" w:cs="Arial"/>
-          <w:color w:val="000000"/>
-        </w:rPr>
-      </w:pPr>
-      <w:r>
-        <w:rPr>
-          <w:rFonts w:ascii="Arial" w:eastAsia="Times New Roman" w:hAnsi="Arial" w:cs="Arial"/>
-          <w:color w:val="000000"/>
-        </w:rPr>
-        <w:t xml:space="preserve">In </w:t>
-      </w:r>
-      <w:proofErr w:type="spellStart"/>
-      <w:r>
-        <w:rPr>
-          <w:rFonts w:ascii="Arial" w:eastAsia="Times New Roman" w:hAnsi="Arial" w:cs="Arial"/>
-          <w:color w:val="000000"/>
-        </w:rPr>
-        <w:t>Talla</w:t>
-      </w:r>
-      <w:proofErr w:type="spellEnd"/>
-      <w:r>
-        <w:rPr>
-          <w:rFonts w:ascii="Arial" w:eastAsia="Times New Roman" w:hAnsi="Arial" w:cs="Arial"/>
-          <w:color w:val="000000"/>
-        </w:rPr>
-        <w:t xml:space="preserve"> et al., because of differences in sequencing coverage between samples, the authors filtered their data conservatively to only include sites that were present across all </w:t>
-      </w:r>
-      <w:r>
-        <w:rPr>
-          <w:rFonts w:ascii="Arial" w:eastAsia="Times New Roman" w:hAnsi="Arial" w:cs="Arial"/>
-          <w:color w:val="000000"/>
-        </w:rPr>
-        <w:t xml:space="preserve">individuals within their sample. </w:t>
-      </w:r>
-    </w:p>
-    <w:p>
-      <w:pPr>
-        <w:rPr>
-          <w:rFonts w:ascii="Arial" w:eastAsia="Times New Roman" w:hAnsi="Arial" w:cs="Arial"/>
-          <w:color w:val="000000"/>
-        </w:rPr>
-      </w:pPr>
-    </w:p>
-    <w:p>
-      <w:pPr>
-        <w:rPr>
-          <w:rFonts w:ascii="Arial" w:eastAsia="Times New Roman" w:hAnsi="Arial" w:cs="Arial"/>
-          <w:color w:val="000000"/>
-        </w:rPr>
-      </w:pPr>
-      <w:r>
-        <w:rPr>
-          <w:rFonts w:ascii="Arial" w:eastAsia="Times New Roman" w:hAnsi="Arial" w:cs="Arial"/>
-          <w:color w:val="000000"/>
-        </w:rPr>
-        <w:t xml:space="preserve">I could </w:t>
-      </w:r>
-      <w:r>
-        <w:rPr>
-          <w:rFonts w:ascii="Arial" w:eastAsia="Times New Roman" w:hAnsi="Arial" w:cs="Arial"/>
-          <w:color w:val="000000"/>
-        </w:rPr>
-        <w:t xml:space="preserve">not </w:t>
-      </w:r>
-      <w:r>
-        <w:rPr>
-          <w:rFonts w:ascii="Arial" w:eastAsia="Times New Roman" w:hAnsi="Arial" w:cs="Arial"/>
-          <w:color w:val="000000"/>
-        </w:rPr>
-        <w:t>find a reference for Martin et al. (2020) that includes the data you mention here, although there is a paper by</w:t>
-      </w:r>
-      <w:r>
-        <w:rPr>
-          <w:rFonts w:ascii="Arial" w:eastAsia="Times New Roman" w:hAnsi="Arial" w:cs="Arial"/>
-          <w:color w:val="000000"/>
-        </w:rPr>
-        <w:t xml:space="preserve"> Mackintosh</w:t>
-      </w:r>
-      <w:r>
-        <w:rPr>
-          <w:rFonts w:ascii="Arial" w:eastAsia="Times New Roman" w:hAnsi="Arial" w:cs="Arial"/>
-          <w:color w:val="000000"/>
-        </w:rPr>
-        <w:t xml:space="preserve"> et al.</w:t>
-      </w:r>
-      <w:r>
-        <w:rPr>
-          <w:rFonts w:ascii="Arial" w:eastAsia="Times New Roman" w:hAnsi="Arial" w:cs="Arial"/>
-          <w:color w:val="000000"/>
-        </w:rPr>
-        <w:t xml:space="preserve"> (2019</w:t>
-      </w:r>
-      <w:r>
-        <w:rPr>
-          <w:rFonts w:ascii="Arial" w:eastAsia="Times New Roman" w:hAnsi="Arial" w:cs="Arial"/>
-          <w:color w:val="000000"/>
-        </w:rPr>
-        <w:t xml:space="preserve"> – Nature Communications</w:t>
-      </w:r>
-      <w:r>
-        <w:rPr>
-          <w:rFonts w:ascii="Arial" w:eastAsia="Times New Roman" w:hAnsi="Arial" w:cs="Arial"/>
-          <w:color w:val="000000"/>
-        </w:rPr>
-        <w:t>)</w:t>
-      </w:r>
-      <w:r>
-        <w:rPr>
-          <w:rFonts w:ascii="Arial" w:eastAsia="Times New Roman" w:hAnsi="Arial" w:cs="Arial"/>
-          <w:color w:val="000000"/>
-        </w:rPr>
-        <w:t xml:space="preserve"> that reports a similar figure for 4-fold degenerate sites.</w:t>
-      </w:r>
-      <w:r>
-        <w:rPr>
-          <w:rFonts w:ascii="Arial" w:eastAsia="Times New Roman" w:hAnsi="Arial" w:cs="Arial"/>
-          <w:color w:val="000000"/>
-        </w:rPr>
-        <w:t xml:space="preserve"> </w:t>
-      </w:r>
-      <w:r>
-        <w:rPr>
-          <w:rFonts w:ascii="Arial" w:eastAsia="Times New Roman" w:hAnsi="Arial" w:cs="Arial"/>
-          <w:color w:val="000000"/>
-        </w:rPr>
-        <w:t xml:space="preserve">In that paper, </w:t>
-      </w:r>
-      <w:r>
-        <w:rPr>
-          <w:rFonts w:ascii="Arial" w:eastAsia="Times New Roman" w:hAnsi="Arial" w:cs="Arial"/>
-          <w:color w:val="000000"/>
-        </w:rPr>
-        <w:t xml:space="preserve">the calculations of </w:t>
-      </w:r>
-      <w:r>
-        <w:rPr>
-          <w:rFonts w:ascii="Arial" w:eastAsia="Times New Roman" w:hAnsi="Arial" w:cs="Arial"/>
-          <w:color w:val="000000"/>
-        </w:rPr>
-        <w:t>π</w:t>
-      </w:r>
-      <w:r>
-        <w:rPr>
-          <w:rFonts w:ascii="Arial" w:eastAsia="Times New Roman" w:hAnsi="Arial" w:cs="Arial"/>
-          <w:color w:val="000000"/>
-        </w:rPr>
-        <w:t xml:space="preserve"> come from transcriptome data, and are then further filtered to include only single copy orthologs. The estimates from this paper are thus expected to be </w:t>
-      </w:r>
-    </w:p>
-    <w:p>
-      <w:pPr>
-        <w:rPr>
-          <w:rFonts w:ascii="Arial" w:eastAsia="Times New Roman" w:hAnsi="Arial" w:cs="Arial"/>
-          <w:b/>
-          <w:bCs/>
-          <w:color w:val="000000"/>
-        </w:rPr>
-      </w:pPr>
-      <w:r>
-        <w:rPr>
-          <w:rFonts w:ascii="Arial" w:eastAsia="Times New Roman" w:hAnsi="Arial" w:cs="Arial"/>
-          <w:b/>
-          <w:bCs/>
-          <w:color w:val="000000"/>
-        </w:rPr>
-        <w:br/>
-        <w:t>Even the Het/</w:t>
-      </w:r>
-      <w:proofErr w:type="spellStart"/>
-      <w:r>
-        <w:rPr>
-          <w:rFonts w:ascii="Arial" w:eastAsia="Times New Roman" w:hAnsi="Arial" w:cs="Arial"/>
-          <w:b/>
-          <w:bCs/>
-          <w:color w:val="000000"/>
-        </w:rPr>
-        <w:t>Hom</w:t>
-      </w:r>
-      <w:proofErr w:type="spellEnd"/>
-      <w:r>
-        <w:rPr>
-          <w:rFonts w:ascii="Arial" w:eastAsia="Times New Roman" w:hAnsi="Arial" w:cs="Arial"/>
-          <w:b/>
-          <w:bCs/>
-          <w:color w:val="000000"/>
-        </w:rPr>
-        <w:t xml:space="preserve"> values don’t compare with &lt;</w:t>
-      </w:r>
-      <w:proofErr w:type="spellStart"/>
-      <w:r>
-        <w:rPr>
-          <w:rFonts w:ascii="Arial" w:eastAsia="Times New Roman" w:hAnsi="Arial" w:cs="Arial"/>
-          <w:b/>
-          <w:bCs/>
-          <w:color w:val="000000"/>
-        </w:rPr>
-        <w:t>i</w:t>
-      </w:r>
-      <w:proofErr w:type="spellEnd"/>
-      <w:r>
-        <w:rPr>
-          <w:rFonts w:ascii="Arial" w:eastAsia="Times New Roman" w:hAnsi="Arial" w:cs="Arial"/>
-          <w:b/>
-          <w:bCs/>
-          <w:color w:val="000000"/>
-        </w:rPr>
-        <w:t>&gt;Zhan et al. 2014&lt;/</w:t>
-      </w:r>
-      <w:proofErr w:type="spellStart"/>
-      <w:r>
-        <w:rPr>
-          <w:rFonts w:ascii="Arial" w:eastAsia="Times New Roman" w:hAnsi="Arial" w:cs="Arial"/>
-          <w:b/>
-          <w:bCs/>
-          <w:color w:val="000000"/>
-        </w:rPr>
-        <w:t>i</w:t>
-      </w:r>
-      <w:proofErr w:type="spellEnd"/>
-      <w:r>
-        <w:rPr>
-          <w:rFonts w:ascii="Arial" w:eastAsia="Times New Roman" w:hAnsi="Arial" w:cs="Arial"/>
-          <w:b/>
-          <w:bCs/>
-          <w:color w:val="000000"/>
-        </w:rPr>
-        <w:t>&gt;. I think you have too low values here. </w:t>
-      </w:r>
-    </w:p>
-    <w:p>
-      <w:pPr>
-        <w:rPr>
-          <w:rFonts w:ascii="Arial" w:eastAsia="Times New Roman" w:hAnsi="Arial" w:cs="Arial"/>
-          <w:b/>
-          <w:bCs/>
-          <w:color w:val="000000"/>
-        </w:rPr>
-      </w:pPr>
-    </w:p>
-    <w:p>
-      <w:pPr>
-        <w:rPr>
-          <w:rFonts w:ascii="Arial" w:eastAsia="Times New Roman" w:hAnsi="Arial" w:cs="Arial"/>
-          <w:color w:val="000000"/>
-        </w:rPr>
-      </w:pPr>
-      <w:r>
-        <w:rPr>
-          <w:rFonts w:ascii="Arial" w:eastAsia="Times New Roman" w:hAnsi="Arial" w:cs="Arial"/>
-          <w:color w:val="000000"/>
-        </w:rPr>
-        <w:t xml:space="preserve">As above, the most likely explanation for discrepancies between our results and Zhan et al. is </w:t>
-      </w:r>
-      <w:r>
-        <w:rPr>
-          <w:rFonts w:ascii="Arial" w:eastAsia="Times New Roman" w:hAnsi="Arial" w:cs="Arial"/>
-          <w:color w:val="000000"/>
-        </w:rPr>
-        <w:t xml:space="preserve">a </w:t>
-      </w:r>
-      <w:r>
-        <w:rPr>
-          <w:rFonts w:ascii="Arial" w:eastAsia="Times New Roman" w:hAnsi="Arial" w:cs="Arial"/>
-          <w:color w:val="000000"/>
-        </w:rPr>
-        <w:t xml:space="preserve">difference in filtering steps. </w:t>
-      </w:r>
-    </w:p>
-    <w:p>
-      <w:pPr>
-        <w:rPr>
-          <w:rFonts w:ascii="Arial" w:eastAsia="Times New Roman" w:hAnsi="Arial" w:cs="Arial"/>
-          <w:b/>
-          <w:bCs/>
-          <w:color w:val="000000"/>
-        </w:rPr>
-      </w:pPr>
-      <w:r>
-        <w:rPr>
-          <w:rFonts w:ascii="Arial" w:eastAsia="Times New Roman" w:hAnsi="Arial" w:cs="Arial"/>
-          <w:b/>
-          <w:bCs/>
-          <w:color w:val="000000"/>
-        </w:rPr>
-        <w:br/>
-        <w:t>Even after considering these diversity numbers relative between these groups. Why is the NAM (π) so close to the HAW (π</w:t>
-      </w:r>
-      <w:proofErr w:type="gramStart"/>
-      <w:r>
-        <w:rPr>
-          <w:rFonts w:ascii="Arial" w:eastAsia="Times New Roman" w:hAnsi="Arial" w:cs="Arial"/>
-          <w:b/>
-          <w:bCs/>
-          <w:color w:val="000000"/>
-        </w:rPr>
-        <w:t>).</w:t>
-      </w:r>
-      <w:proofErr w:type="gramEnd"/>
-      <w:r>
-        <w:rPr>
-          <w:rFonts w:ascii="Arial" w:eastAsia="Times New Roman" w:hAnsi="Arial" w:cs="Arial"/>
-          <w:b/>
-          <w:bCs/>
-          <w:color w:val="000000"/>
-        </w:rPr>
         <w:t xml:space="preserve"> We know for a fact that the North American monarch population size is many folds higher than Hawaii.</w:t>
       </w:r>
     </w:p>
@@ -3528,7 +3503,6 @@
           <w:rFonts w:ascii="Arial" w:eastAsia="Times New Roman" w:hAnsi="Arial" w:cs="Arial"/>
           <w:color w:val="000000"/>
         </w:rPr>
-        <w:lastRenderedPageBreak/>
         <w:t>While it is certainly true that the</w:t>
       </w:r>
       <w:r>
@@ -3585,21 +3559,7 @@
           <w:rFonts w:ascii="Arial" w:eastAsia="Times New Roman" w:hAnsi="Arial" w:cs="Arial"/>
           <w:color w:val="000000"/>
         </w:rPr>
-        <w:t>ts seasonal migration, in which the entire North American population is “founded” each year by the relatively small number of individuals that survive overwintering and recolonize the breeding range. By contrast, Hawaiian monarchs occur in a much less seasonal environment and are therefore subject to less demographic stochasticity. Thus, while Ne in North America (</w:t>
-      </w:r>
-      <w:r>
-        <w:rPr>
-          <w:rFonts w:ascii="Arial" w:eastAsia="Times New Roman" w:hAnsi="Arial" w:cs="Arial"/>
-          <w:color w:val="000000"/>
-        </w:rPr>
-        <w:t>suggested by Zhan et al. to be approximately 2 million individuals</w:t>
-      </w:r>
-      <w:r>
-        <w:rPr>
-          <w:rFonts w:ascii="Arial" w:eastAsia="Times New Roman" w:hAnsi="Arial" w:cs="Arial"/>
-          <w:color w:val="000000"/>
-        </w:rPr>
-        <w:t>) is probably at least two orders of magnitude lower than the census population size, in Hawaii these values are probably more concordant</w:t>
+        <w:t>ts seasonal migration, in which the entire North American population is “founded” each year by the relatively small number of individuals that survive overwintering and recolonize the breeding range. By contrast, Hawaiian monarchs occur in a much less seasonal environment and are therefore subject to less demographic stochasticity. Thus, while Ne in North America (suggested by Zhan et al. to be approximately 2 million individuals) is probably at least two orders of magnitude lower than the census population size, in Hawaii these values are probably more concordant</w:t>
       </w:r>
       <w:r>
         <w:rPr>
@@ -3881,6 +3841,7 @@
           <w:rFonts w:ascii="Arial" w:eastAsia="Times New Roman" w:hAnsi="Arial" w:cs="Arial"/>
           <w:color w:val="000000"/>
         </w:rPr>
+        <w:lastRenderedPageBreak/>
         <w:t>As you suggest, it is difficult to identify a single best demographic scenario using AIC values alone. Hence, we chose to report the results of all of the top-performing models and focused our discussion on one of the models</w:t>
       </w:r>
       <w:r>

</xml_diff>

<commit_message>
a few small changes to reviewer responses. Also made the repo public
</commit_message>
<xml_diff>
--- a/manuscript/Mol Ecol Submission/second submission/response to reviews Mol Ecol.docx
+++ b/manuscript/Mol Ecol Submission/second submission/response to reviews Mol Ecol.docx
@@ -2379,7 +2379,23 @@
           <w:rFonts w:ascii="Arial" w:eastAsia="Times New Roman" w:hAnsi="Arial" w:cs="Arial"/>
           <w:color w:val="000000"/>
         </w:rPr>
-        <w:t xml:space="preserve">Line 164 – IBD relationships do not tell you really about migration. If you want to look at </w:t>
+        <w:t xml:space="preserve">Line 164 – IBD relationships do not tell you really about migration. If you want to look at Migration use </w:t>
+      </w:r>
+      <w:proofErr w:type="spellStart"/>
+      <w:r>
+        <w:rPr>
+          <w:rFonts w:ascii="Arial" w:eastAsia="Times New Roman" w:hAnsi="Arial" w:cs="Arial"/>
+          <w:color w:val="000000"/>
+        </w:rPr>
+        <w:t>GeneClass</w:t>
+      </w:r>
+      <w:proofErr w:type="spellEnd"/>
+      <w:r>
+        <w:rPr>
+          <w:rFonts w:ascii="Arial" w:eastAsia="Times New Roman" w:hAnsi="Arial" w:cs="Arial"/>
+          <w:color w:val="000000"/>
+        </w:rPr>
+        <w:t xml:space="preserve"> 2 or </w:t>
       </w:r>
       <w:proofErr w:type="gramStart"/>
       <w:r>
@@ -2387,7 +2403,7 @@
           <w:rFonts w:ascii="Arial" w:eastAsia="Times New Roman" w:hAnsi="Arial" w:cs="Arial"/>
           <w:color w:val="000000"/>
         </w:rPr>
-        <w:t>Migration</w:t>
+        <w:t>Migrate</w:t>
       </w:r>
       <w:proofErr w:type="gramEnd"/>
       <w:r>
@@ -2395,176 +2411,142 @@
           <w:rFonts w:ascii="Arial" w:eastAsia="Times New Roman" w:hAnsi="Arial" w:cs="Arial"/>
           <w:color w:val="000000"/>
         </w:rPr>
-        <w:t xml:space="preserve"> use </w:t>
+        <w:t>. Rephrase or add more analyses to test for migration rates explicitly.</w:t>
+      </w:r>
+    </w:p>
+    <w:p>
+      <w:pPr>
+        <w:rPr>
+          <w:rFonts w:ascii="Arial" w:eastAsia="Times New Roman" w:hAnsi="Arial" w:cs="Arial"/>
+          <w:b/>
+          <w:bCs/>
+          <w:color w:val="000000"/>
+        </w:rPr>
+      </w:pPr>
+    </w:p>
+    <w:p>
+      <w:pPr>
+        <w:rPr>
+          <w:rFonts w:ascii="Arial" w:eastAsia="Times New Roman" w:hAnsi="Arial" w:cs="Arial"/>
+          <w:b/>
+          <w:bCs/>
+          <w:color w:val="000000"/>
+        </w:rPr>
+      </w:pPr>
+      <w:r>
+        <w:rPr>
+          <w:rFonts w:ascii="Arial" w:eastAsia="Times New Roman" w:hAnsi="Arial" w:cs="Arial"/>
+          <w:b/>
+          <w:bCs/>
+          <w:color w:val="000000"/>
+        </w:rPr>
+        <w:t>As suggested, we have updated this section to read “</w:t>
+      </w:r>
+      <w:r>
+        <w:rPr>
+          <w:rFonts w:ascii="Arial" w:hAnsi="Arial" w:cs="Arial"/>
+          <w:b/>
+          <w:bCs/>
+        </w:rPr>
+        <w:t>We looked for evidence of isolation by distance (IBD) between samples from the Mariana Islands (non-migratory), Hawaii (non-migratory), Australia (partially migratory), and North America (migratory).” Here, our approach is not to explicitly analyze rates of migration within or between populations, but rather to coarsely characterize how IBD relationships differ between monarch populations with different propensities to seasonally migrate.</w:t>
+      </w:r>
+      <w:r>
+        <w:rPr>
+          <w:rFonts w:ascii="Arial" w:eastAsia="Times New Roman" w:hAnsi="Arial" w:cs="Arial"/>
+          <w:b/>
+          <w:bCs/>
+          <w:color w:val="000000"/>
+        </w:rPr>
+        <w:br/>
+      </w:r>
+      <w:r>
+        <w:rPr>
+          <w:rFonts w:ascii="Arial" w:eastAsia="Times New Roman" w:hAnsi="Arial" w:cs="Arial"/>
+          <w:b/>
+          <w:bCs/>
+          <w:color w:val="000000"/>
+        </w:rPr>
+        <w:br/>
+      </w:r>
+      <w:r>
+        <w:rPr>
+          <w:rFonts w:ascii="Arial" w:eastAsia="Times New Roman" w:hAnsi="Arial" w:cs="Arial"/>
+          <w:color w:val="000000"/>
+        </w:rPr>
+        <w:t>Line 149 – what do you mean ‘to help simplify’ the analysis?</w:t>
+      </w:r>
+    </w:p>
+    <w:p>
+      <w:pPr>
+        <w:rPr>
+          <w:rFonts w:ascii="Arial" w:eastAsia="Times New Roman" w:hAnsi="Arial" w:cs="Arial"/>
+          <w:b/>
+          <w:bCs/>
+          <w:color w:val="000000"/>
+        </w:rPr>
+      </w:pPr>
+    </w:p>
+    <w:p>
+      <w:pPr>
+        <w:rPr>
+          <w:rFonts w:ascii="Arial" w:eastAsia="Times New Roman" w:hAnsi="Arial" w:cs="Arial"/>
+          <w:b/>
+          <w:bCs/>
+          <w:color w:val="000000"/>
+        </w:rPr>
+      </w:pPr>
+      <w:r>
+        <w:rPr>
+          <w:rFonts w:ascii="Arial" w:eastAsia="Times New Roman" w:hAnsi="Arial" w:cs="Arial"/>
+          <w:b/>
+          <w:bCs/>
+          <w:color w:val="000000"/>
+        </w:rPr>
+        <w:t>We have updated this language so that it now reads “</w:t>
+      </w:r>
+      <w:r>
+        <w:rPr>
+          <w:rFonts w:ascii="Arial" w:hAnsi="Arial" w:cs="Arial"/>
+          <w:b/>
+          <w:bCs/>
+        </w:rPr>
+        <w:t xml:space="preserve">The </w:t>
       </w:r>
       <w:proofErr w:type="spellStart"/>
       <w:r>
         <w:rPr>
-          <w:rFonts w:ascii="Arial" w:eastAsia="Times New Roman" w:hAnsi="Arial" w:cs="Arial"/>
-          <w:color w:val="000000"/>
-        </w:rPr>
-        <w:t>GeneClass</w:t>
+          <w:rFonts w:ascii="Arial" w:hAnsi="Arial" w:cs="Arial"/>
+          <w:b/>
+          <w:bCs/>
+        </w:rPr>
+        <w:t>pophelper</w:t>
       </w:r>
       <w:proofErr w:type="spellEnd"/>
       <w:r>
         <w:rPr>
-          <w:rFonts w:ascii="Arial" w:eastAsia="Times New Roman" w:hAnsi="Arial" w:cs="Arial"/>
-          <w:color w:val="000000"/>
-        </w:rPr>
-        <w:t xml:space="preserve"> 2 or Migrate. Rephrase or add more analyses to test for migration rates explicitly.</w:t>
-      </w:r>
-    </w:p>
-    <w:p>
-      <w:pPr>
-        <w:rPr>
-          <w:rFonts w:ascii="Arial" w:eastAsia="Times New Roman" w:hAnsi="Arial" w:cs="Arial"/>
-          <w:b/>
-          <w:bCs/>
-          <w:color w:val="000000"/>
-        </w:rPr>
-      </w:pPr>
-    </w:p>
-    <w:p>
-      <w:pPr>
-        <w:rPr>
-          <w:rFonts w:ascii="Arial" w:eastAsia="Times New Roman" w:hAnsi="Arial" w:cs="Arial"/>
-          <w:b/>
-          <w:bCs/>
-          <w:color w:val="000000"/>
-        </w:rPr>
-      </w:pPr>
-      <w:r>
-        <w:rPr>
-          <w:rFonts w:ascii="Arial" w:eastAsia="Times New Roman" w:hAnsi="Arial" w:cs="Arial"/>
-          <w:b/>
-          <w:bCs/>
-          <w:color w:val="000000"/>
-        </w:rPr>
-        <w:t>As suggested, we have updated this section to read “</w:t>
-      </w:r>
-      <w:r>
-        <w:rPr>
           <w:rFonts w:ascii="Arial" w:hAnsi="Arial" w:cs="Arial"/>
           <w:b/>
           <w:bCs/>
         </w:rPr>
-        <w:t>We looked for evidence of isolation by distance (IBD) between samples from the Mariana Islands (non-migratory), Hawaii (non-migratory), Australia (partially migratory), and North America (migratory).” Here, our approach is not to explicitly analyze rates of migration within or between populations, but rather to coarsely characterize how IBD relationships differ between monarch populations with different propensities to seasonally migrate.</w:t>
-      </w:r>
-      <w:r>
-        <w:rPr>
-          <w:rFonts w:ascii="Arial" w:eastAsia="Times New Roman" w:hAnsi="Arial" w:cs="Arial"/>
-          <w:b/>
-          <w:bCs/>
-          <w:color w:val="000000"/>
-        </w:rPr>
-        <w:br/>
-      </w:r>
-      <w:r>
-        <w:rPr>
-          <w:rFonts w:ascii="Arial" w:eastAsia="Times New Roman" w:hAnsi="Arial" w:cs="Arial"/>
-          <w:b/>
-          <w:bCs/>
-          <w:color w:val="000000"/>
-        </w:rPr>
-        <w:br/>
-      </w:r>
-      <w:r>
-        <w:rPr>
-          <w:rFonts w:ascii="Arial" w:eastAsia="Times New Roman" w:hAnsi="Arial" w:cs="Arial"/>
-          <w:color w:val="000000"/>
-        </w:rPr>
-        <w:t>Line 149 – what do you mean ‘to help simplify’ the analysis?</w:t>
-      </w:r>
-    </w:p>
-    <w:p>
-      <w:pPr>
-        <w:rPr>
-          <w:rFonts w:ascii="Arial" w:eastAsia="Times New Roman" w:hAnsi="Arial" w:cs="Arial"/>
-          <w:b/>
-          <w:bCs/>
-          <w:color w:val="000000"/>
-        </w:rPr>
-      </w:pPr>
-    </w:p>
-    <w:p>
-      <w:pPr>
-        <w:rPr>
-          <w:rFonts w:ascii="Arial" w:eastAsia="Times New Roman" w:hAnsi="Arial" w:cs="Arial"/>
-          <w:b/>
-          <w:bCs/>
-          <w:color w:val="000000"/>
-        </w:rPr>
-      </w:pPr>
-      <w:r>
-        <w:rPr>
-          <w:rFonts w:ascii="Arial" w:eastAsia="Times New Roman" w:hAnsi="Arial" w:cs="Arial"/>
-          <w:b/>
-          <w:bCs/>
-          <w:color w:val="000000"/>
-        </w:rPr>
-        <w:t>We have updated this language so that it now reads “</w:t>
-      </w:r>
+        <w:t xml:space="preserve"> (Francis 2017) and </w:t>
+      </w:r>
+      <w:proofErr w:type="spellStart"/>
       <w:r>
         <w:rPr>
           <w:rFonts w:ascii="Arial" w:hAnsi="Arial" w:cs="Arial"/>
           <w:b/>
           <w:bCs/>
         </w:rPr>
-        <w:t xml:space="preserve">The </w:t>
-      </w:r>
-      <w:proofErr w:type="spellStart"/>
+        <w:t>snpR</w:t>
+      </w:r>
+      <w:proofErr w:type="spellEnd"/>
       <w:r>
         <w:rPr>
           <w:rFonts w:ascii="Arial" w:hAnsi="Arial" w:cs="Arial"/>
           <w:b/>
           <w:bCs/>
         </w:rPr>
-        <w:t>pophelper</w:t>
-      </w:r>
-      <w:proofErr w:type="spellEnd"/>
-      <w:r>
-        <w:rPr>
-          <w:rFonts w:ascii="Arial" w:hAnsi="Arial" w:cs="Arial"/>
-          <w:b/>
-          <w:bCs/>
-        </w:rPr>
-        <w:t xml:space="preserve"> (Francis 2017) and </w:t>
-      </w:r>
-      <w:proofErr w:type="spellStart"/>
-      <w:r>
-        <w:rPr>
-          <w:rFonts w:ascii="Arial" w:hAnsi="Arial" w:cs="Arial"/>
-          <w:b/>
-          <w:bCs/>
-        </w:rPr>
-        <w:t>snpR</w:t>
-      </w:r>
-      <w:proofErr w:type="spellEnd"/>
-      <w:r>
-        <w:rPr>
-          <w:rFonts w:ascii="Arial" w:hAnsi="Arial" w:cs="Arial"/>
-          <w:b/>
-          <w:bCs/>
-        </w:rPr>
-        <w:t xml:space="preserve"> (</w:t>
-      </w:r>
-      <w:proofErr w:type="spellStart"/>
-      <w:r>
-        <w:rPr>
-          <w:rFonts w:ascii="Arial" w:hAnsi="Arial" w:cs="Arial"/>
-          <w:b/>
-          <w:bCs/>
-        </w:rPr>
-        <w:t>Hemstrom</w:t>
-      </w:r>
-      <w:proofErr w:type="spellEnd"/>
-      <w:r>
-        <w:rPr>
-          <w:rFonts w:ascii="Arial" w:hAnsi="Arial" w:cs="Arial"/>
-          <w:b/>
-          <w:bCs/>
-        </w:rPr>
-        <w:t xml:space="preserve"> and Jones 2021) R packages were used to run these analyses.”</w:t>
+        <w:t xml:space="preserve"> (Hemstrom and Jones 2021) R packages were used to run these analyses.”</w:t>
       </w:r>
     </w:p>
     <w:p>
@@ -2981,7 +2963,6 @@
         <w:t xml:space="preserve">Line 374 -376 – this is in contrast to what is said in the results it seems </w:t>
       </w:r>
       <w:proofErr w:type="spellStart"/>
-      <w:proofErr w:type="gramStart"/>
       <w:r>
         <w:rPr>
           <w:rFonts w:ascii="Arial" w:eastAsia="Times New Roman" w:hAnsi="Arial" w:cs="Arial"/>
@@ -2995,15 +2976,7 @@
           <w:rFonts w:ascii="Arial" w:eastAsia="Times New Roman" w:hAnsi="Arial" w:cs="Arial"/>
           <w:color w:val="000000"/>
         </w:rPr>
-        <w:t>..</w:t>
-      </w:r>
-      <w:proofErr w:type="gramEnd"/>
-      <w:r>
-        <w:rPr>
-          <w:rFonts w:ascii="Arial" w:eastAsia="Times New Roman" w:hAnsi="Arial" w:cs="Arial"/>
-          <w:color w:val="000000"/>
-        </w:rPr>
-        <w:t>that the models were similar. Reading this, perhaps presentation of the Three Epoch model alone is sufficient for the main text.</w:t>
+        <w:t>..that the models were similar. Reading this, perhaps presentation of the Three Epoch model alone is sufficient for the main text.</w:t>
       </w:r>
     </w:p>
     <w:p>
@@ -3043,17 +3016,7 @@
           <w:color w:val="000000"/>
           <w:highlight w:val="yellow"/>
         </w:rPr>
-        <w:t xml:space="preserve"> </w:t>
-      </w:r>
-      <w:r>
-        <w:rPr>
-          <w:rFonts w:ascii="Arial" w:eastAsia="Times New Roman" w:hAnsi="Arial" w:cs="Arial"/>
-          <w:b/>
-          <w:bCs/>
-          <w:color w:val="000000"/>
-          <w:highlight w:val="yellow"/>
-        </w:rPr>
-        <w:t xml:space="preserve">more </w:t>
+        <w:t xml:space="preserve"> more </w:t>
       </w:r>
       <w:r>
         <w:rPr>
@@ -3927,27 +3890,7 @@
           <w:color w:val="000000"/>
           <w:highlight w:val="yellow"/>
         </w:rPr>
-        <w:t xml:space="preserve"> A major difference between our estimate of </w:t>
-      </w:r>
-      <w:r>
-        <w:rPr>
-          <w:rFonts w:ascii="Arial" w:eastAsia="Times New Roman" w:hAnsi="Arial" w:cs="Arial"/>
-          <w:b/>
-          <w:bCs/>
-          <w:color w:val="000000"/>
-          <w:highlight w:val="yellow"/>
-        </w:rPr>
-        <w:t>π</w:t>
-      </w:r>
-      <w:r>
-        <w:rPr>
-          <w:rFonts w:ascii="Arial" w:eastAsia="Times New Roman" w:hAnsi="Arial" w:cs="Arial"/>
-          <w:b/>
-          <w:bCs/>
-          <w:color w:val="000000"/>
-          <w:highlight w:val="yellow"/>
-        </w:rPr>
-        <w:t xml:space="preserve"> and that reported in the papers that you mention is that we only considered polymorphic loci when calculating the </w:t>
+        <w:t xml:space="preserve"> A major difference between our estimate of π and that reported in the papers that you mention is that we only considered polymorphic loci when calculating the </w:t>
       </w:r>
       <w:proofErr w:type="gramStart"/>
       <w:r>
@@ -3969,27 +3912,7 @@
           <w:color w:val="000000"/>
           <w:highlight w:val="yellow"/>
         </w:rPr>
-        <w:t xml:space="preserve"> did not take include sites that were invariant across samples. We have clarified this in the caption of Table 1 and could redo the calculation of </w:t>
-      </w:r>
-      <w:r>
-        <w:rPr>
-          <w:rFonts w:ascii="Arial" w:eastAsia="Times New Roman" w:hAnsi="Arial" w:cs="Arial"/>
-          <w:b/>
-          <w:bCs/>
-          <w:color w:val="000000"/>
-          <w:highlight w:val="yellow"/>
-        </w:rPr>
-        <w:t>π</w:t>
-      </w:r>
-      <w:r>
-        <w:rPr>
-          <w:rFonts w:ascii="Arial" w:eastAsia="Times New Roman" w:hAnsi="Arial" w:cs="Arial"/>
-          <w:b/>
-          <w:bCs/>
-          <w:color w:val="000000"/>
-          <w:highlight w:val="yellow"/>
-        </w:rPr>
-        <w:t xml:space="preserve"> to include invariant sites if you feel this is warranted.</w:t>
+        <w:t xml:space="preserve"> did not take include sites that were invariant across samples. We have clarified this in the caption of Table 1 and could redo the calculation of π to include invariant sites if you feel this is warranted.</w:t>
       </w:r>
     </w:p>
     <w:p>
@@ -4153,27 +4076,18 @@
           <w:color w:val="000000"/>
           <w:highlight w:val="yellow"/>
         </w:rPr>
-        <w:t xml:space="preserve">the value we reported was comparing the ratio of all heterozygous sites to all homozygous sites. To avoid confusion, and because the information provided by this metric is largely redundant since we also report </w:t>
-      </w:r>
-      <w:r>
-        <w:rPr>
-          <w:rFonts w:ascii="Arial" w:eastAsia="Times New Roman" w:hAnsi="Arial" w:cs="Arial"/>
-          <w:b/>
-          <w:bCs/>
-          <w:color w:val="000000"/>
-          <w:highlight w:val="yellow"/>
-        </w:rPr>
-        <w:t>π</w:t>
-      </w:r>
-      <w:r>
-        <w:rPr>
-          <w:rFonts w:ascii="Arial" w:eastAsia="Times New Roman" w:hAnsi="Arial" w:cs="Arial"/>
-          <w:b/>
-          <w:bCs/>
-          <w:color w:val="000000"/>
-          <w:highlight w:val="yellow"/>
-        </w:rPr>
-        <w:t xml:space="preserve"> and H</w:t>
+        <w:t xml:space="preserve">the value we reported was comparing the ratio of all heterozygous sites to all homozygous sites. To avoid confusion, and because the information provided by this metric is largely redundant since </w:t>
+      </w:r>
+      <w:r>
+        <w:rPr>
+          <w:rFonts w:ascii="Arial" w:eastAsia="Times New Roman" w:hAnsi="Arial" w:cs="Arial"/>
+          <w:b/>
+          <w:bCs/>
+          <w:color w:val="000000"/>
+          <w:highlight w:val="yellow"/>
+        </w:rPr>
+        <w:lastRenderedPageBreak/>
+        <w:t>we also report π and H</w:t>
       </w:r>
       <w:r>
         <w:rPr>
@@ -4216,24 +4130,43 @@
           <w:color w:val="000000"/>
           <w:highlight w:val="yellow"/>
         </w:rPr>
-        <w:t xml:space="preserve"> ratio from Table 1.</w:t>
-      </w:r>
-    </w:p>
-    <w:p>
-      <w:pPr>
-        <w:rPr>
-          <w:rFonts w:ascii="Arial" w:eastAsia="Times New Roman" w:hAnsi="Arial" w:cs="Arial"/>
-          <w:color w:val="000000"/>
-        </w:rPr>
-      </w:pPr>
-      <w:r>
-        <w:rPr>
-          <w:rFonts w:ascii="Arial" w:eastAsia="Times New Roman" w:hAnsi="Arial" w:cs="Arial"/>
-          <w:b/>
-          <w:bCs/>
-          <w:color w:val="000000"/>
-        </w:rPr>
-        <w:lastRenderedPageBreak/>
+        <w:t xml:space="preserve"> ratio from Table 1</w:t>
+      </w:r>
+      <w:r>
+        <w:rPr>
+          <w:rFonts w:ascii="Arial" w:eastAsia="Times New Roman" w:hAnsi="Arial" w:cs="Arial"/>
+          <w:b/>
+          <w:bCs/>
+          <w:color w:val="000000"/>
+          <w:highlight w:val="yellow"/>
+        </w:rPr>
+        <w:t xml:space="preserve"> and elsewhere in the paper</w:t>
+      </w:r>
+      <w:r>
+        <w:rPr>
+          <w:rFonts w:ascii="Arial" w:eastAsia="Times New Roman" w:hAnsi="Arial" w:cs="Arial"/>
+          <w:b/>
+          <w:bCs/>
+          <w:color w:val="000000"/>
+          <w:highlight w:val="yellow"/>
+        </w:rPr>
+        <w:t>.</w:t>
+      </w:r>
+    </w:p>
+    <w:p>
+      <w:pPr>
+        <w:rPr>
+          <w:rFonts w:ascii="Arial" w:eastAsia="Times New Roman" w:hAnsi="Arial" w:cs="Arial"/>
+          <w:color w:val="000000"/>
+        </w:rPr>
+      </w:pPr>
+      <w:r>
+        <w:rPr>
+          <w:rFonts w:ascii="Arial" w:eastAsia="Times New Roman" w:hAnsi="Arial" w:cs="Arial"/>
+          <w:b/>
+          <w:bCs/>
+          <w:color w:val="000000"/>
+        </w:rPr>
         <w:br/>
       </w:r>
       <w:r>
@@ -4478,27 +4411,7 @@
           <w:color w:val="000000"/>
           <w:highlight w:val="yellow"/>
         </w:rPr>
-        <w:t xml:space="preserve">biases in restriction enzyme cut sites (i.e., cut site polymorphisms can lead to unequal sequencing across loci and allele dropout), and the pattern is more pronounced in species with high levels of polymorphism. As we mention above, the estimates for </w:t>
-      </w:r>
-      <w:r>
-        <w:rPr>
-          <w:rFonts w:ascii="Arial" w:eastAsia="Times New Roman" w:hAnsi="Arial" w:cs="Arial"/>
-          <w:b/>
-          <w:bCs/>
-          <w:color w:val="000000"/>
-          <w:highlight w:val="yellow"/>
-        </w:rPr>
-        <w:t>π</w:t>
-      </w:r>
-      <w:r>
-        <w:rPr>
-          <w:rFonts w:ascii="Arial" w:eastAsia="Times New Roman" w:hAnsi="Arial" w:cs="Arial"/>
-          <w:b/>
-          <w:bCs/>
-          <w:color w:val="000000"/>
-          <w:highlight w:val="yellow"/>
-        </w:rPr>
-        <w:t xml:space="preserve"> and H</w:t>
+        <w:t>biases in restriction enzyme cut sites (i.e., cut site polymorphisms can lead to unequal sequencing across loci and allele dropout), and the pattern is more pronounced in species with high levels of polymorphism. As we mention above, the estimates for π and H</w:t>
       </w:r>
       <w:r>
         <w:rPr>
@@ -4624,7 +4537,27 @@
             <w:bCs/>
             <w:highlight w:val="yellow"/>
           </w:rPr>
-          <w:t>https://github.com/hemstrow/F-H_2018</w:t>
+          <w:t>https://github.com/</w:t>
+        </w:r>
+        <w:r>
+          <w:rPr>
+            <w:rStyle w:val="Hyperlink"/>
+            <w:rFonts w:ascii="Arial" w:eastAsia="Times New Roman" w:hAnsi="Arial" w:cs="Arial"/>
+            <w:b/>
+            <w:bCs/>
+            <w:highlight w:val="yellow"/>
+          </w:rPr>
+          <w:t>h</w:t>
+        </w:r>
+        <w:r>
+          <w:rPr>
+            <w:rStyle w:val="Hyperlink"/>
+            <w:rFonts w:ascii="Arial" w:eastAsia="Times New Roman" w:hAnsi="Arial" w:cs="Arial"/>
+            <w:b/>
+            <w:bCs/>
+            <w:highlight w:val="yellow"/>
+          </w:rPr>
+          <w:t>emstrow/F-H_2018</w:t>
         </w:r>
       </w:hyperlink>
       <w:r>
@@ -4635,7 +4568,7 @@
           <w:color w:val="000000"/>
           <w:highlight w:val="yellow"/>
         </w:rPr>
-        <w:t xml:space="preserve"> *make sure it’s actually public when we resubmit</w:t>
+        <w:t xml:space="preserve"> </w:t>
       </w:r>
     </w:p>
     <w:p>
@@ -5610,6 +5543,18 @@
       <w:shd w:val="clear" w:color="auto" w:fill="E1DFDD"/>
     </w:rPr>
   </w:style>
+  <w:style w:type="character" w:styleId="FollowedHyperlink">
+    <w:name w:val="FollowedHyperlink"/>
+    <w:basedOn w:val="DefaultParagraphFont"/>
+    <w:uiPriority w:val="99"/>
+    <w:semiHidden/>
+    <w:unhideWhenUsed/>
+    <w:rsid w:val="005667BE"/>
+    <w:rPr>
+      <w:color w:val="954F72" w:themeColor="followedHyperlink"/>
+      <w:u w:val="single"/>
+    </w:rPr>
+  </w:style>
 </w:styles>
 </file>
 

</xml_diff>

<commit_message>
updated manuscript, added document with responses to comments from Reviewer 4
</commit_message>
<xml_diff>
--- a/manuscript/Mol Ecol Submission/second submission/response to reviews Mol Ecol.docx
+++ b/manuscript/Mol Ecol Submission/second submission/response to reviews Mol Ecol.docx
@@ -1,6 +1,6 @@
 
 <file path=word/document.xml><?xml version="1.0" encoding="utf-8"?>
-<w:document xmlns:wpc="http://schemas.microsoft.com/office/word/2010/wordprocessingCanvas" xmlns:cx="http://schemas.microsoft.com/office/drawing/2014/chartex" xmlns:cx1="http://schemas.microsoft.com/office/drawing/2015/9/8/chartex" xmlns:cx2="http://schemas.microsoft.com/office/drawing/2015/10/21/chartex" xmlns:cx3="http://schemas.microsoft.com/office/drawing/2016/5/9/chartex" xmlns:cx4="http://schemas.microsoft.com/office/drawing/2016/5/10/chartex" xmlns:cx5="http://schemas.microsoft.com/office/drawing/2016/5/11/chartex" xmlns:cx6="http://schemas.microsoft.com/office/drawing/2016/5/12/chartex" xmlns:cx7="http://schemas.microsoft.com/office/drawing/2016/5/13/chartex" xmlns:cx8="http://schemas.microsoft.com/office/drawing/2016/5/14/chartex" xmlns:mc="http://schemas.openxmlformats.org/markup-compatibility/2006" xmlns:aink="http://schemas.microsoft.com/office/drawing/2016/ink" xmlns:am3d="http://schemas.microsoft.com/office/drawing/2017/model3d" xmlns:o="urn:schemas-microsoft-com:office:office" xmlns:r="http://schemas.openxmlformats.org/officeDocument/2006/relationships" xmlns:m="http://schemas.openxmlformats.org/officeDocument/2006/math" xmlns:v="urn:schemas-microsoft-com:vml" xmlns:wp14="http://schemas.microsoft.com/office/word/2010/wordprocessingDrawing" xmlns:wp="http://schemas.openxmlformats.org/drawingml/2006/wordprocessingDrawing" xmlns:w10="urn:schemas-microsoft-com:office:word" xmlns:w="http://schemas.openxmlformats.org/wordprocessingml/2006/main" xmlns:w14="http://schemas.microsoft.com/office/word/2010/wordml" xmlns:w15="http://schemas.microsoft.com/office/word/2012/wordml" xmlns:w16cex="http://schemas.microsoft.com/office/word/2018/wordml/cex" xmlns:w16cid="http://schemas.microsoft.com/office/word/2016/wordml/cid" xmlns:w16="http://schemas.microsoft.com/office/word/2018/wordml" xmlns:w16sdtdh="http://schemas.microsoft.com/office/word/2020/wordml/sdtdatahash" xmlns:w16se="http://schemas.microsoft.com/office/word/2015/wordml/symex" xmlns:wpg="http://schemas.microsoft.com/office/word/2010/wordprocessingGroup" xmlns:wpi="http://schemas.microsoft.com/office/word/2010/wordprocessingInk" xmlns:wne="http://schemas.microsoft.com/office/word/2006/wordml" xmlns:wps="http://schemas.microsoft.com/office/word/2010/wordprocessingShape" mc:Ignorable="w14 w15 w16se w16cid w16 w16cex w16sdtdh wp14">
+<w:document xmlns:wpc="http://schemas.microsoft.com/office/word/2010/wordprocessingCanvas" xmlns:cx="http://schemas.microsoft.com/office/drawing/2014/chartex" xmlns:cx1="http://schemas.microsoft.com/office/drawing/2015/9/8/chartex" xmlns:cx2="http://schemas.microsoft.com/office/drawing/2015/10/21/chartex" xmlns:cx3="http://schemas.microsoft.com/office/drawing/2016/5/9/chartex" xmlns:cx4="http://schemas.microsoft.com/office/drawing/2016/5/10/chartex" xmlns:cx5="http://schemas.microsoft.com/office/drawing/2016/5/11/chartex" xmlns:cx6="http://schemas.microsoft.com/office/drawing/2016/5/12/chartex" xmlns:cx7="http://schemas.microsoft.com/office/drawing/2016/5/13/chartex" xmlns:cx8="http://schemas.microsoft.com/office/drawing/2016/5/14/chartex" xmlns:mc="http://schemas.openxmlformats.org/markup-compatibility/2006" xmlns:aink="http://schemas.microsoft.com/office/drawing/2016/ink" xmlns:am3d="http://schemas.microsoft.com/office/drawing/2017/model3d" xmlns:o="urn:schemas-microsoft-com:office:office" xmlns:oel="http://schemas.microsoft.com/office/2019/extlst" xmlns:r="http://schemas.openxmlformats.org/officeDocument/2006/relationships" xmlns:m="http://schemas.openxmlformats.org/officeDocument/2006/math" xmlns:v="urn:schemas-microsoft-com:vml" xmlns:wp14="http://schemas.microsoft.com/office/word/2010/wordprocessingDrawing" xmlns:wp="http://schemas.openxmlformats.org/drawingml/2006/wordprocessingDrawing" xmlns:w10="urn:schemas-microsoft-com:office:word" xmlns:w="http://schemas.openxmlformats.org/wordprocessingml/2006/main" xmlns:w14="http://schemas.microsoft.com/office/word/2010/wordml" xmlns:w15="http://schemas.microsoft.com/office/word/2012/wordml" xmlns:w16cex="http://schemas.microsoft.com/office/word/2018/wordml/cex" xmlns:w16cid="http://schemas.microsoft.com/office/word/2016/wordml/cid" xmlns:w16="http://schemas.microsoft.com/office/word/2018/wordml" xmlns:w16sdtdh="http://schemas.microsoft.com/office/word/2020/wordml/sdtdatahash" xmlns:w16se="http://schemas.microsoft.com/office/word/2015/wordml/symex" xmlns:wpg="http://schemas.microsoft.com/office/word/2010/wordprocessingGroup" xmlns:wpi="http://schemas.microsoft.com/office/word/2010/wordprocessingInk" xmlns:wne="http://schemas.microsoft.com/office/word/2006/wordml" xmlns:wps="http://schemas.microsoft.com/office/word/2010/wordprocessingShape" mc:Ignorable="w14 w15 w16se w16cid w16 w16cex w16sdtdh wp14">
   <w:body>
     <w:p>
       <w:pPr>
@@ -1798,7 +1798,6 @@
           <w:b/>
           <w:bCs/>
           <w:color w:val="000000"/>
-          <w:highlight w:val="yellow"/>
         </w:rPr>
         <w:t xml:space="preserve">We have updated our methods to address the suggestions you made here. </w:t>
       </w:r>
@@ -1808,7 +1807,6 @@
           <w:b/>
           <w:bCs/>
           <w:color w:val="000000"/>
-          <w:highlight w:val="yellow"/>
         </w:rPr>
         <w:t xml:space="preserve">To address potential issues arising from LD between </w:t>
       </w:r>
@@ -1818,7 +1816,6 @@
           <w:b/>
           <w:bCs/>
           <w:color w:val="000000"/>
-          <w:highlight w:val="yellow"/>
         </w:rPr>
         <w:t>loci</w:t>
       </w:r>
@@ -1828,7 +1825,6 @@
           <w:b/>
           <w:bCs/>
           <w:color w:val="000000"/>
-          <w:highlight w:val="yellow"/>
         </w:rPr>
         <w:t>, we randomly subsampled SNPs within 10,000 bp of one another</w:t>
       </w:r>
@@ -1838,7 +1834,6 @@
           <w:b/>
           <w:bCs/>
           <w:color w:val="000000"/>
-          <w:highlight w:val="yellow"/>
         </w:rPr>
         <w:t>. This filter was applied to all analyses of demographic history as well as calculations of most summary statistics (</w:t>
       </w:r>
@@ -1847,7 +1842,6 @@
           <w:rFonts w:ascii="Arial" w:hAnsi="Arial" w:cs="Arial"/>
           <w:b/>
           <w:bCs/>
-          <w:highlight w:val="yellow"/>
         </w:rPr>
         <w:t>π, H</w:t>
       </w:r>
@@ -1856,7 +1850,6 @@
           <w:rFonts w:ascii="Arial" w:hAnsi="Arial" w:cs="Arial"/>
           <w:b/>
           <w:bCs/>
-          <w:highlight w:val="yellow"/>
           <w:vertAlign w:val="subscript"/>
         </w:rPr>
         <w:t>o</w:t>
@@ -1866,7 +1859,6 @@
           <w:rFonts w:ascii="Arial" w:hAnsi="Arial" w:cs="Arial"/>
           <w:b/>
           <w:bCs/>
-          <w:highlight w:val="yellow"/>
         </w:rPr>
         <w:t xml:space="preserve">, </w:t>
       </w:r>
@@ -1876,7 +1868,6 @@
           <w:rFonts w:ascii="Arial" w:hAnsi="Arial" w:cs="Arial"/>
           <w:b/>
           <w:bCs/>
-          <w:highlight w:val="yellow"/>
         </w:rPr>
         <w:t>Fst</w:t>
       </w:r>
@@ -1886,7 +1877,6 @@
           <w:rFonts w:ascii="Arial" w:hAnsi="Arial" w:cs="Arial"/>
           <w:b/>
           <w:bCs/>
-          <w:highlight w:val="yellow"/>
         </w:rPr>
         <w:t>, IBD relationships).</w:t>
       </w:r>
@@ -1896,7 +1886,6 @@
           <w:b/>
           <w:bCs/>
           <w:color w:val="000000"/>
-          <w:highlight w:val="yellow"/>
         </w:rPr>
         <w:t xml:space="preserve"> We also tested for SNPs that violated HWE assumptions;</w:t>
       </w:r>
@@ -1906,7 +1895,6 @@
           <w:b/>
           <w:bCs/>
           <w:color w:val="000000"/>
-          <w:highlight w:val="yellow"/>
         </w:rPr>
         <w:t xml:space="preserve"> </w:t>
       </w:r>
@@ -1916,7 +1904,6 @@
           <w:b/>
           <w:bCs/>
           <w:color w:val="000000"/>
-          <w:highlight w:val="yellow"/>
         </w:rPr>
         <w:t>when applying</w:t>
       </w:r>
@@ -1926,7 +1913,6 @@
           <w:b/>
           <w:bCs/>
           <w:color w:val="000000"/>
-          <w:highlight w:val="yellow"/>
         </w:rPr>
         <w:t xml:space="preserve"> the methods of Wigginton et al. (2005),</w:t>
       </w:r>
@@ -1936,7 +1922,6 @@
           <w:b/>
           <w:bCs/>
           <w:color w:val="000000"/>
-          <w:highlight w:val="yellow"/>
         </w:rPr>
         <w:t xml:space="preserve"> these comprised a relatively small fraction of the total number of called SNPs (0.76%, or 86 out of 11,384 loci) and had only a minor impact on our inferences. Thus, for our primary analyses, we continue to report </w:t>
       </w:r>
@@ -1946,7 +1931,6 @@
           <w:b/>
           <w:bCs/>
           <w:color w:val="000000"/>
-          <w:highlight w:val="yellow"/>
         </w:rPr>
         <w:t xml:space="preserve">results without this HWE filter, although we do report the results of the same analyses </w:t>
       </w:r>
@@ -1958,7 +1942,6 @@
           <w:i/>
           <w:iCs/>
           <w:color w:val="000000"/>
-          <w:highlight w:val="yellow"/>
         </w:rPr>
         <w:t>with</w:t>
       </w:r>
@@ -1968,7 +1951,6 @@
           <w:b/>
           <w:bCs/>
           <w:color w:val="000000"/>
-          <w:highlight w:val="yellow"/>
         </w:rPr>
         <w:t xml:space="preserve"> the HWE filter in the supplementary materials</w:t>
       </w:r>
@@ -1978,7 +1960,6 @@
           <w:b/>
           <w:bCs/>
           <w:color w:val="000000"/>
-          <w:highlight w:val="yellow"/>
         </w:rPr>
         <w:t xml:space="preserve"> (Tables S5 and S6)</w:t>
       </w:r>
@@ -1988,7 +1969,6 @@
           <w:b/>
           <w:bCs/>
           <w:color w:val="000000"/>
-          <w:highlight w:val="yellow"/>
         </w:rPr>
         <w:t>.</w:t>
       </w:r>
@@ -2379,7 +2359,23 @@
           <w:rFonts w:ascii="Arial" w:eastAsia="Times New Roman" w:hAnsi="Arial" w:cs="Arial"/>
           <w:color w:val="000000"/>
         </w:rPr>
-        <w:t xml:space="preserve">Line 164 – IBD relationships do not tell you really about migration. If you want to look at Migration use </w:t>
+        <w:t xml:space="preserve">Line 164 – IBD relationships do not tell you really about migration. If you want to look at </w:t>
+      </w:r>
+      <w:proofErr w:type="gramStart"/>
+      <w:r>
+        <w:rPr>
+          <w:rFonts w:ascii="Arial" w:eastAsia="Times New Roman" w:hAnsi="Arial" w:cs="Arial"/>
+          <w:color w:val="000000"/>
+        </w:rPr>
+        <w:t>Migration</w:t>
+      </w:r>
+      <w:proofErr w:type="gramEnd"/>
+      <w:r>
+        <w:rPr>
+          <w:rFonts w:ascii="Arial" w:eastAsia="Times New Roman" w:hAnsi="Arial" w:cs="Arial"/>
+          <w:color w:val="000000"/>
+        </w:rPr>
+        <w:t xml:space="preserve"> use </w:t>
       </w:r>
       <w:proofErr w:type="spellStart"/>
       <w:r>
@@ -2395,23 +2391,7 @@
           <w:rFonts w:ascii="Arial" w:eastAsia="Times New Roman" w:hAnsi="Arial" w:cs="Arial"/>
           <w:color w:val="000000"/>
         </w:rPr>
-        <w:t xml:space="preserve"> 2 or </w:t>
-      </w:r>
-      <w:proofErr w:type="gramStart"/>
-      <w:r>
-        <w:rPr>
-          <w:rFonts w:ascii="Arial" w:eastAsia="Times New Roman" w:hAnsi="Arial" w:cs="Arial"/>
-          <w:color w:val="000000"/>
-        </w:rPr>
-        <w:t>Migrate</w:t>
-      </w:r>
-      <w:proofErr w:type="gramEnd"/>
-      <w:r>
-        <w:rPr>
-          <w:rFonts w:ascii="Arial" w:eastAsia="Times New Roman" w:hAnsi="Arial" w:cs="Arial"/>
-          <w:color w:val="000000"/>
-        </w:rPr>
-        <w:t>. Rephrase or add more analyses to test for migration rates explicitly.</w:t>
+        <w:t xml:space="preserve"> 2 or Migrate. Rephrase or add more analyses to test for migration rates explicitly.</w:t>
       </w:r>
     </w:p>
     <w:p>
@@ -2546,7 +2526,25 @@
           <w:b/>
           <w:bCs/>
         </w:rPr>
-        <w:t xml:space="preserve"> (Hemstrom and Jones 2021) R packages were used to run these analyses.”</w:t>
+        <w:t xml:space="preserve"> (</w:t>
+      </w:r>
+      <w:proofErr w:type="spellStart"/>
+      <w:r>
+        <w:rPr>
+          <w:rFonts w:ascii="Arial" w:hAnsi="Arial" w:cs="Arial"/>
+          <w:b/>
+          <w:bCs/>
+        </w:rPr>
+        <w:t>Hemstrom</w:t>
+      </w:r>
+      <w:proofErr w:type="spellEnd"/>
+      <w:r>
+        <w:rPr>
+          <w:rFonts w:ascii="Arial" w:hAnsi="Arial" w:cs="Arial"/>
+          <w:b/>
+          <w:bCs/>
+        </w:rPr>
+        <w:t xml:space="preserve"> and Jones 2021) R packages were used to run these analyses.”</w:t>
       </w:r>
     </w:p>
     <w:p>
@@ -2753,7 +2751,6 @@
           <w:b/>
           <w:bCs/>
           <w:color w:val="000000"/>
-          <w:highlight w:val="yellow"/>
         </w:rPr>
         <w:t xml:space="preserve">We have updated </w:t>
       </w:r>
@@ -2763,7 +2760,6 @@
           <w:b/>
           <w:bCs/>
           <w:color w:val="000000"/>
-          <w:highlight w:val="yellow"/>
         </w:rPr>
         <w:t>what was previously Figure 3, which showed site frequency spectra for all of the focal demographic models,</w:t>
       </w:r>
@@ -2773,7 +2769,6 @@
           <w:b/>
           <w:bCs/>
           <w:color w:val="000000"/>
-          <w:highlight w:val="yellow"/>
         </w:rPr>
         <w:t xml:space="preserve"> so that it now only focuses on the </w:t>
       </w:r>
@@ -2785,7 +2780,6 @@
           <w:i/>
           <w:iCs/>
           <w:color w:val="000000"/>
-          <w:highlight w:val="yellow"/>
         </w:rPr>
         <w:t>Three Epoch</w:t>
       </w:r>
@@ -2795,7 +2789,6 @@
           <w:b/>
           <w:bCs/>
           <w:color w:val="000000"/>
-          <w:highlight w:val="yellow"/>
         </w:rPr>
         <w:t xml:space="preserve"> model that we discuss most thoroughly. However, we retained parts of the methods and discussion that describe the other candidate models (</w:t>
       </w:r>
@@ -2807,9 +2800,63 @@
           <w:i/>
           <w:iCs/>
           <w:color w:val="000000"/>
+        </w:rPr>
+        <w:t>Two Epoch, Found and Grow, Zhan</w:t>
+      </w:r>
+      <w:r>
+        <w:rPr>
+          <w:rFonts w:ascii="Arial" w:eastAsia="Times New Roman" w:hAnsi="Arial" w:cs="Arial"/>
+          <w:b/>
+          <w:bCs/>
+          <w:color w:val="000000"/>
+        </w:rPr>
+        <w:t>), in part because they had similar overall likelihood</w:t>
+      </w:r>
+      <w:r>
+        <w:rPr>
+          <w:rFonts w:ascii="Arial" w:eastAsia="Times New Roman" w:hAnsi="Arial" w:cs="Arial"/>
+          <w:b/>
+          <w:bCs/>
+          <w:color w:val="000000"/>
+        </w:rPr>
+        <w:t>s</w:t>
+      </w:r>
+      <w:r>
+        <w:rPr>
+          <w:rFonts w:ascii="Arial" w:eastAsia="Times New Roman" w:hAnsi="Arial" w:cs="Arial"/>
+          <w:b/>
+          <w:bCs/>
+          <w:color w:val="000000"/>
+        </w:rPr>
+        <w:t xml:space="preserve"> but fairly divergent parameter estimates. </w:t>
+      </w:r>
+      <w:r>
+        <w:rPr>
+          <w:rFonts w:ascii="Arial" w:eastAsia="Times New Roman" w:hAnsi="Arial" w:cs="Arial"/>
+          <w:b/>
+          <w:bCs/>
+          <w:color w:val="000000"/>
+        </w:rPr>
+        <w:t>We recognize that this may make the interpretation of the results and discussion of the manuscript somewhat tedious, although this is also a result in and of itself: there are multiple demographic scenarios that generate similar observed site frequency spectra, and researchers should use discretion and their knowledge of the biology of the system to interpret results accordingly</w:t>
+      </w:r>
+      <w:r>
+        <w:rPr>
+          <w:rFonts w:ascii="Arial" w:eastAsia="Times New Roman" w:hAnsi="Arial" w:cs="Arial"/>
+          <w:b/>
+          <w:bCs/>
+          <w:color w:val="000000"/>
+        </w:rPr>
+        <w:t xml:space="preserve"> when performing similar analyses.</w:t>
+      </w:r>
+      <w:r>
+        <w:rPr>
+          <w:rFonts w:ascii="Arial" w:eastAsia="Times New Roman" w:hAnsi="Arial" w:cs="Arial"/>
+          <w:b/>
+          <w:bCs/>
+          <w:color w:val="000000"/>
           <w:highlight w:val="yellow"/>
         </w:rPr>
-        <w:t>Two Epoch, Found and Grow, Zhan</w:t>
+        <w:br/>
       </w:r>
       <w:r>
         <w:rPr>
@@ -2819,86 +2866,6 @@
           <w:color w:val="000000"/>
           <w:highlight w:val="yellow"/>
         </w:rPr>
-        <w:t>), in part because they had similar overall likelihood</w:t>
-      </w:r>
-      <w:r>
-        <w:rPr>
-          <w:rFonts w:ascii="Arial" w:eastAsia="Times New Roman" w:hAnsi="Arial" w:cs="Arial"/>
-          <w:b/>
-          <w:bCs/>
-          <w:color w:val="000000"/>
-          <w:highlight w:val="yellow"/>
-        </w:rPr>
-        <w:t>s</w:t>
-      </w:r>
-      <w:r>
-        <w:rPr>
-          <w:rFonts w:ascii="Arial" w:eastAsia="Times New Roman" w:hAnsi="Arial" w:cs="Arial"/>
-          <w:b/>
-          <w:bCs/>
-          <w:color w:val="000000"/>
-          <w:highlight w:val="yellow"/>
-        </w:rPr>
-        <w:t xml:space="preserve"> but fairly divergent parameter estimates. </w:t>
-      </w:r>
-      <w:r>
-        <w:rPr>
-          <w:rFonts w:ascii="Arial" w:eastAsia="Times New Roman" w:hAnsi="Arial" w:cs="Arial"/>
-          <w:b/>
-          <w:bCs/>
-          <w:color w:val="000000"/>
-          <w:highlight w:val="yellow"/>
-        </w:rPr>
-        <w:t xml:space="preserve">We recognize that this may make the interpretation of the results and discussion of the manuscript somewhat tedious, although this is also a result in and of itself: </w:t>
-      </w:r>
-      <w:r>
-        <w:rPr>
-          <w:rFonts w:ascii="Arial" w:eastAsia="Times New Roman" w:hAnsi="Arial" w:cs="Arial"/>
-          <w:b/>
-          <w:bCs/>
-          <w:color w:val="000000"/>
-          <w:highlight w:val="yellow"/>
-        </w:rPr>
-        <w:t>there are multiple demographic scenarios that generate similar observed site frequency spectra</w:t>
-      </w:r>
-      <w:r>
-        <w:rPr>
-          <w:rFonts w:ascii="Arial" w:eastAsia="Times New Roman" w:hAnsi="Arial" w:cs="Arial"/>
-          <w:b/>
-          <w:bCs/>
-          <w:color w:val="000000"/>
-          <w:highlight w:val="yellow"/>
-        </w:rPr>
-        <w:t>, and researchers should use discretion and their knowledge of the biology of the system to interpret results accordingly</w:t>
-      </w:r>
-      <w:r>
-        <w:rPr>
-          <w:rFonts w:ascii="Arial" w:eastAsia="Times New Roman" w:hAnsi="Arial" w:cs="Arial"/>
-          <w:b/>
-          <w:bCs/>
-          <w:color w:val="000000"/>
-          <w:highlight w:val="yellow"/>
-        </w:rPr>
-        <w:t xml:space="preserve"> when performing similar analyses.</w:t>
-      </w:r>
-      <w:r>
-        <w:rPr>
-          <w:rFonts w:ascii="Arial" w:eastAsia="Times New Roman" w:hAnsi="Arial" w:cs="Arial"/>
-          <w:b/>
-          <w:bCs/>
-          <w:color w:val="000000"/>
-          <w:highlight w:val="yellow"/>
-        </w:rPr>
-        <w:br/>
-      </w:r>
-      <w:r>
-        <w:rPr>
-          <w:rFonts w:ascii="Arial" w:eastAsia="Times New Roman" w:hAnsi="Arial" w:cs="Arial"/>
-          <w:b/>
-          <w:bCs/>
-          <w:color w:val="000000"/>
-          <w:highlight w:val="yellow"/>
-        </w:rPr>
         <w:br/>
       </w:r>
       <w:r>
@@ -3004,7 +2971,6 @@
           <w:b/>
           <w:bCs/>
           <w:color w:val="000000"/>
-          <w:highlight w:val="yellow"/>
         </w:rPr>
         <w:t>We have updated the text of the results to expand</w:t>
       </w:r>
@@ -3014,7 +2980,6 @@
           <w:b/>
           <w:bCs/>
           <w:color w:val="000000"/>
-          <w:highlight w:val="yellow"/>
         </w:rPr>
         <w:t xml:space="preserve"> more </w:t>
       </w:r>
@@ -3024,7 +2989,6 @@
           <w:b/>
           <w:bCs/>
           <w:color w:val="000000"/>
-          <w:highlight w:val="yellow"/>
         </w:rPr>
         <w:t>on the different interpretations produced by each demographic model (lines 329-34</w:t>
       </w:r>
@@ -3034,7 +2998,6 @@
           <w:b/>
           <w:bCs/>
           <w:color w:val="000000"/>
-          <w:highlight w:val="yellow"/>
         </w:rPr>
         <w:t>3</w:t>
       </w:r>
@@ -3044,7 +3007,6 @@
           <w:b/>
           <w:bCs/>
           <w:color w:val="000000"/>
-          <w:highlight w:val="yellow"/>
         </w:rPr>
         <w:t>)</w:t>
       </w:r>
@@ -3054,7 +3016,6 @@
           <w:b/>
           <w:bCs/>
           <w:color w:val="000000"/>
-          <w:highlight w:val="yellow"/>
         </w:rPr>
         <w:t xml:space="preserve">, particularly with respect to establishment timing. </w:t>
       </w:r>
@@ -3064,27 +3025,15 @@
           <w:b/>
           <w:bCs/>
           <w:color w:val="000000"/>
-          <w:highlight w:val="yellow"/>
-        </w:rPr>
-        <w:t xml:space="preserve">We still report on parameter estimates that are concordant </w:t>
-      </w:r>
-      <w:r>
-        <w:rPr>
-          <w:rFonts w:ascii="Arial" w:eastAsia="Times New Roman" w:hAnsi="Arial" w:cs="Arial"/>
-          <w:b/>
-          <w:bCs/>
-          <w:color w:val="000000"/>
-          <w:highlight w:val="yellow"/>
-        </w:rPr>
-        <w:t>between models</w:t>
-      </w:r>
-      <w:r>
-        <w:rPr>
-          <w:rFonts w:ascii="Arial" w:eastAsia="Times New Roman" w:hAnsi="Arial" w:cs="Arial"/>
-          <w:b/>
-          <w:bCs/>
-          <w:color w:val="000000"/>
-          <w:highlight w:val="yellow"/>
+        </w:rPr>
+        <w:t>We still report on parameter estimates that are concordant between models</w:t>
+      </w:r>
+      <w:r>
+        <w:rPr>
+          <w:rFonts w:ascii="Arial" w:eastAsia="Times New Roman" w:hAnsi="Arial" w:cs="Arial"/>
+          <w:b/>
+          <w:bCs/>
+          <w:color w:val="000000"/>
         </w:rPr>
         <w:t xml:space="preserve">. Our discussion also continues to feature </w:t>
       </w:r>
@@ -3094,7 +3043,6 @@
           <w:b/>
           <w:bCs/>
           <w:color w:val="000000"/>
-          <w:highlight w:val="yellow"/>
         </w:rPr>
         <w:t>a brief mention of the four competing models, but we focus nearly all of our attention on the Three Epoch model.</w:t>
       </w:r>
@@ -3406,7 +3354,6 @@
           <w:b/>
           <w:bCs/>
           <w:color w:val="000000"/>
-          <w:highlight w:val="yellow"/>
         </w:rPr>
         <w:t xml:space="preserve">We have substantially updated what was Figure 3 (now Figure 4) to hopefully address some of the issues you raise here. We agree that the plots looked quite similar and that it was difficult to distinguish meaningful </w:t>
       </w:r>
@@ -3416,7 +3363,6 @@
           <w:b/>
           <w:bCs/>
           <w:color w:val="000000"/>
-          <w:highlight w:val="yellow"/>
         </w:rPr>
         <w:t xml:space="preserve">differences between the site frequency spectra generated from each candidate model. As such, </w:t>
       </w:r>
@@ -3426,7 +3372,6 @@
           <w:b/>
           <w:bCs/>
           <w:color w:val="000000"/>
-          <w:highlight w:val="yellow"/>
         </w:rPr>
         <w:t>we now use Figure 4 to present a comparison of the dadi model-estimated versus observed site frequency spectrum for only the demographic model (</w:t>
       </w:r>
@@ -3438,7 +3383,6 @@
           <w:i/>
           <w:iCs/>
           <w:color w:val="000000"/>
-          <w:highlight w:val="yellow"/>
         </w:rPr>
         <w:t>Three Epoch</w:t>
       </w:r>
@@ -3448,7 +3392,6 @@
           <w:b/>
           <w:bCs/>
           <w:color w:val="000000"/>
-          <w:highlight w:val="yellow"/>
         </w:rPr>
         <w:t>) that is the primary focus of our discussion. We also edited the caption to what is now Figure 3</w:t>
       </w:r>
@@ -3458,7 +3401,6 @@
           <w:b/>
           <w:bCs/>
           <w:color w:val="000000"/>
-          <w:highlight w:val="yellow"/>
         </w:rPr>
         <w:t xml:space="preserve"> (previously Figure 2)</w:t>
       </w:r>
@@ -3468,7 +3410,6 @@
           <w:b/>
           <w:bCs/>
           <w:color w:val="000000"/>
-          <w:highlight w:val="yellow"/>
         </w:rPr>
         <w:t xml:space="preserve">, which shows parameter estimates for dadi optimization runs, to </w:t>
       </w:r>
@@ -3479,7 +3420,6 @@
           <w:b/>
           <w:bCs/>
           <w:color w:val="000000"/>
-          <w:highlight w:val="yellow"/>
         </w:rPr>
         <w:t>more carefully explain the legend</w:t>
       </w:r>
@@ -3490,7 +3430,6 @@
           <w:b/>
           <w:bCs/>
           <w:color w:val="000000"/>
-          <w:highlight w:val="yellow"/>
         </w:rPr>
         <w:t xml:space="preserve"> and what it denotes. Please let us know if you still find the presentation of the figures </w:t>
       </w:r>
@@ -3500,7 +3439,6 @@
           <w:b/>
           <w:bCs/>
           <w:color w:val="000000"/>
-          <w:highlight w:val="yellow"/>
         </w:rPr>
         <w:t xml:space="preserve">to be </w:t>
       </w:r>
@@ -3510,7 +3448,6 @@
           <w:b/>
           <w:bCs/>
           <w:color w:val="000000"/>
-          <w:highlight w:val="yellow"/>
         </w:rPr>
         <w:t xml:space="preserve">confusing and if you have suggestions for how to </w:t>
       </w:r>
@@ -3521,7 +3458,6 @@
           <w:b/>
           <w:bCs/>
           <w:color w:val="000000"/>
-          <w:highlight w:val="yellow"/>
         </w:rPr>
         <w:t xml:space="preserve">more clearly </w:t>
       </w:r>
@@ -3531,7 +3467,6 @@
           <w:b/>
           <w:bCs/>
           <w:color w:val="000000"/>
-          <w:highlight w:val="yellow"/>
         </w:rPr>
         <w:t>summarize these findings</w:t>
       </w:r>
@@ -3542,7 +3477,6 @@
           <w:b/>
           <w:bCs/>
           <w:color w:val="000000"/>
-          <w:highlight w:val="yellow"/>
         </w:rPr>
         <w:t>.</w:t>
       </w:r>
@@ -3849,16 +3783,14 @@
           <w:b/>
           <w:bCs/>
           <w:color w:val="000000"/>
-          <w:highlight w:val="yellow"/>
-        </w:rPr>
-      </w:pPr>
-      <w:r>
-        <w:rPr>
-          <w:rFonts w:ascii="Arial" w:eastAsia="Times New Roman" w:hAnsi="Arial" w:cs="Arial"/>
-          <w:b/>
-          <w:bCs/>
-          <w:color w:val="000000"/>
-          <w:highlight w:val="yellow"/>
+        </w:rPr>
+      </w:pPr>
+      <w:r>
+        <w:rPr>
+          <w:rFonts w:ascii="Arial" w:eastAsia="Times New Roman" w:hAnsi="Arial" w:cs="Arial"/>
+          <w:b/>
+          <w:bCs/>
+          <w:color w:val="000000"/>
         </w:rPr>
         <w:t>W</w:t>
       </w:r>
@@ -3868,27 +3800,15 @@
           <w:b/>
           <w:bCs/>
           <w:color w:val="000000"/>
-          <w:highlight w:val="yellow"/>
-        </w:rPr>
-        <w:t>e agree that the estimates of π reported here seem high relative to other published papers on monarchs and other butterflies. However, it is difficult to directly compare across studies because of differences in sequence generation, sequencing coverage and depth</w:t>
-      </w:r>
-      <w:r>
-        <w:rPr>
-          <w:rFonts w:ascii="Arial" w:eastAsia="Times New Roman" w:hAnsi="Arial" w:cs="Arial"/>
-          <w:b/>
-          <w:bCs/>
-          <w:color w:val="000000"/>
-          <w:highlight w:val="yellow"/>
-        </w:rPr>
-        <w:t>, and especially filtering steps. The estimates of genetic diversity that we report are best understood relative to one another, rather than in direct comparison with other published papers.</w:t>
-      </w:r>
-      <w:r>
-        <w:rPr>
-          <w:rFonts w:ascii="Arial" w:eastAsia="Times New Roman" w:hAnsi="Arial" w:cs="Arial"/>
-          <w:b/>
-          <w:bCs/>
-          <w:color w:val="000000"/>
-          <w:highlight w:val="yellow"/>
+        </w:rPr>
+        <w:t>e agree that the estimates of π reported here seem high relative to other published papers on monarchs and other butterflies. However, it is difficult to directly compare across studies because of differences in sequence generation, sequencing coverage and depth, and especially filtering steps. The estimates of genetic diversity that we report are best understood relative to one another, rather than in direct comparison with other published papers.</w:t>
+      </w:r>
+      <w:r>
+        <w:rPr>
+          <w:rFonts w:ascii="Arial" w:eastAsia="Times New Roman" w:hAnsi="Arial" w:cs="Arial"/>
+          <w:b/>
+          <w:bCs/>
+          <w:color w:val="000000"/>
         </w:rPr>
         <w:t xml:space="preserve"> A major difference between our estimate of π and that reported in the papers that you mention is that we only considered polymorphic loci when calculating the </w:t>
       </w:r>
@@ -3899,7 +3819,6 @@
           <w:b/>
           <w:bCs/>
           <w:color w:val="000000"/>
-          <w:highlight w:val="yellow"/>
         </w:rPr>
         <w:t>denominator, and</w:t>
       </w:r>
@@ -3910,7 +3829,6 @@
           <w:b/>
           <w:bCs/>
           <w:color w:val="000000"/>
-          <w:highlight w:val="yellow"/>
         </w:rPr>
         <w:t xml:space="preserve"> did not take include sites that were invariant across samples. We have clarified this in the caption of Table 1 and could redo the calculation of π to include invariant sites if you feel this is warranted.</w:t>
       </w:r>
@@ -4010,7 +3928,6 @@
           <w:b/>
           <w:bCs/>
           <w:color w:val="000000"/>
-          <w:highlight w:val="yellow"/>
         </w:rPr>
         <w:t xml:space="preserve">Thank you for pointing this out. </w:t>
       </w:r>
@@ -4020,7 +3937,6 @@
           <w:b/>
           <w:bCs/>
           <w:color w:val="000000"/>
-          <w:highlight w:val="yellow"/>
         </w:rPr>
         <w:t>The Het/</w:t>
       </w:r>
@@ -4031,7 +3947,6 @@
           <w:b/>
           <w:bCs/>
           <w:color w:val="000000"/>
-          <w:highlight w:val="yellow"/>
         </w:rPr>
         <w:t>Hom</w:t>
       </w:r>
@@ -4042,7 +3957,6 @@
           <w:b/>
           <w:bCs/>
           <w:color w:val="000000"/>
-          <w:highlight w:val="yellow"/>
         </w:rPr>
         <w:t xml:space="preserve"> ratio that we initially reported did differ substantially from that of Zhan et al., who found values generally in the range of 1-2. The major discrepancy here is that their method likely (although it is not stated explicitly) was based on calculating the ratio of heterozygous sites to </w:t>
       </w:r>
@@ -4054,7 +3968,6 @@
           <w:i/>
           <w:iCs/>
           <w:color w:val="000000"/>
-          <w:highlight w:val="yellow"/>
         </w:rPr>
         <w:t>non-reference</w:t>
       </w:r>
@@ -4064,7 +3977,6 @@
           <w:b/>
           <w:bCs/>
           <w:color w:val="000000"/>
-          <w:highlight w:val="yellow"/>
         </w:rPr>
         <w:t xml:space="preserve"> homozygous sites, whereas </w:t>
       </w:r>
@@ -4074,7 +3986,6 @@
           <w:b/>
           <w:bCs/>
           <w:color w:val="000000"/>
-          <w:highlight w:val="yellow"/>
         </w:rPr>
         <w:t xml:space="preserve">the value we reported was comparing the ratio of all heterozygous sites to all homozygous sites. To avoid confusion, and because the information provided by this metric is largely redundant since </w:t>
       </w:r>
@@ -4084,7 +3995,6 @@
           <w:b/>
           <w:bCs/>
           <w:color w:val="000000"/>
-          <w:highlight w:val="yellow"/>
         </w:rPr>
         <w:lastRenderedPageBreak/>
         <w:t>we also report π and H</w:t>
@@ -4095,7 +4005,6 @@
           <w:b/>
           <w:bCs/>
           <w:color w:val="000000"/>
-          <w:highlight w:val="yellow"/>
           <w:vertAlign w:val="subscript"/>
         </w:rPr>
         <w:t>O</w:t>
@@ -4106,7 +4015,6 @@
           <w:b/>
           <w:bCs/>
           <w:color w:val="000000"/>
-          <w:highlight w:val="yellow"/>
         </w:rPr>
         <w:t>, we have removed the Het/</w:t>
       </w:r>
@@ -4117,7 +4025,6 @@
           <w:b/>
           <w:bCs/>
           <w:color w:val="000000"/>
-          <w:highlight w:val="yellow"/>
         </w:rPr>
         <w:t>Hom</w:t>
       </w:r>
@@ -4128,7 +4035,6 @@
           <w:b/>
           <w:bCs/>
           <w:color w:val="000000"/>
-          <w:highlight w:val="yellow"/>
         </w:rPr>
         <w:t xml:space="preserve"> ratio from Table 1</w:t>
       </w:r>
@@ -4138,7 +4044,6 @@
           <w:b/>
           <w:bCs/>
           <w:color w:val="000000"/>
-          <w:highlight w:val="yellow"/>
         </w:rPr>
         <w:t xml:space="preserve"> and elsewhere in the paper</w:t>
       </w:r>
@@ -4148,7 +4053,6 @@
           <w:b/>
           <w:bCs/>
           <w:color w:val="000000"/>
-          <w:highlight w:val="yellow"/>
         </w:rPr>
         <w:t>.</w:t>
       </w:r>
@@ -4379,7 +4283,6 @@
           <w:b/>
           <w:bCs/>
           <w:color w:val="000000"/>
-          <w:highlight w:val="yellow"/>
         </w:rPr>
         <w:t xml:space="preserve">Yes, you are correct that RAD-seq data is generally thought to lead to underestimates of genetic diversity relative to other </w:t>
       </w:r>
@@ -4389,7 +4292,6 @@
           <w:b/>
           <w:bCs/>
           <w:color w:val="000000"/>
-          <w:highlight w:val="yellow"/>
         </w:rPr>
         <w:t>sequencing methods</w:t>
       </w:r>
@@ -4399,7 +4301,6 @@
           <w:b/>
           <w:bCs/>
           <w:color w:val="000000"/>
-          <w:highlight w:val="yellow"/>
         </w:rPr>
         <w:t xml:space="preserve">. This reduced diversity likely arises from </w:t>
       </w:r>
@@ -4409,7 +4310,6 @@
           <w:b/>
           <w:bCs/>
           <w:color w:val="000000"/>
-          <w:highlight w:val="yellow"/>
         </w:rPr>
         <w:t>biases in restriction enzyme cut sites (i.e., cut site polymorphisms can lead to unequal sequencing across loci and allele dropout), and the pattern is more pronounced in species with high levels of polymorphism. As we mention above, the estimates for π and H</w:t>
       </w:r>
@@ -4419,7 +4319,6 @@
           <w:b/>
           <w:bCs/>
           <w:color w:val="000000"/>
-          <w:highlight w:val="yellow"/>
           <w:vertAlign w:val="subscript"/>
         </w:rPr>
         <w:t>o</w:t>
@@ -4430,7 +4329,6 @@
           <w:b/>
           <w:bCs/>
           <w:color w:val="000000"/>
-          <w:highlight w:val="yellow"/>
         </w:rPr>
         <w:t xml:space="preserve"> that we present may appear to be very high, although this is mainly due to the fact that we only included polymorphic loci in our calculations.</w:t>
       </w:r>
@@ -4524,7 +4422,6 @@
           <w:b/>
           <w:bCs/>
           <w:color w:val="000000"/>
-          <w:highlight w:val="yellow"/>
         </w:rPr>
         <w:t xml:space="preserve">Apologies, at the time of submission, the repository containing all analyses was still set to private. It should now be publicly accessible at this link: </w:t>
       </w:r>
@@ -4535,29 +4432,8 @@
             <w:rFonts w:ascii="Arial" w:eastAsia="Times New Roman" w:hAnsi="Arial" w:cs="Arial"/>
             <w:b/>
             <w:bCs/>
-            <w:highlight w:val="yellow"/>
           </w:rPr>
-          <w:t>https://github.com/</w:t>
-        </w:r>
-        <w:r>
-          <w:rPr>
-            <w:rStyle w:val="Hyperlink"/>
-            <w:rFonts w:ascii="Arial" w:eastAsia="Times New Roman" w:hAnsi="Arial" w:cs="Arial"/>
-            <w:b/>
-            <w:bCs/>
-            <w:highlight w:val="yellow"/>
-          </w:rPr>
-          <w:t>h</w:t>
-        </w:r>
-        <w:r>
-          <w:rPr>
-            <w:rStyle w:val="Hyperlink"/>
-            <w:rFonts w:ascii="Arial" w:eastAsia="Times New Roman" w:hAnsi="Arial" w:cs="Arial"/>
-            <w:b/>
-            <w:bCs/>
-            <w:highlight w:val="yellow"/>
-          </w:rPr>
-          <w:t>emstrow/F-H_2018</w:t>
+          <w:t>https://github.com/hemstrow/F-H_2018</w:t>
         </w:r>
       </w:hyperlink>
       <w:r>
@@ -4566,7 +4442,6 @@
           <w:b/>
           <w:bCs/>
           <w:color w:val="000000"/>
-          <w:highlight w:val="yellow"/>
         </w:rPr>
         <w:t xml:space="preserve"> </w:t>
       </w:r>
@@ -4962,7 +4837,7 @@
 </file>
 
 <file path=word/numbering.xml><?xml version="1.0" encoding="utf-8"?>
-<w:numbering xmlns:wpc="http://schemas.microsoft.com/office/word/2010/wordprocessingCanvas" xmlns:cx="http://schemas.microsoft.com/office/drawing/2014/chartex" xmlns:cx1="http://schemas.microsoft.com/office/drawing/2015/9/8/chartex" xmlns:cx2="http://schemas.microsoft.com/office/drawing/2015/10/21/chartex" xmlns:cx3="http://schemas.microsoft.com/office/drawing/2016/5/9/chartex" xmlns:cx4="http://schemas.microsoft.com/office/drawing/2016/5/10/chartex" xmlns:cx5="http://schemas.microsoft.com/office/drawing/2016/5/11/chartex" xmlns:cx6="http://schemas.microsoft.com/office/drawing/2016/5/12/chartex" xmlns:cx7="http://schemas.microsoft.com/office/drawing/2016/5/13/chartex" xmlns:cx8="http://schemas.microsoft.com/office/drawing/2016/5/14/chartex" xmlns:mc="http://schemas.openxmlformats.org/markup-compatibility/2006" xmlns:aink="http://schemas.microsoft.com/office/drawing/2016/ink" xmlns:am3d="http://schemas.microsoft.com/office/drawing/2017/model3d" xmlns:o="urn:schemas-microsoft-com:office:office" xmlns:r="http://schemas.openxmlformats.org/officeDocument/2006/relationships" xmlns:m="http://schemas.openxmlformats.org/officeDocument/2006/math" xmlns:v="urn:schemas-microsoft-com:vml" xmlns:wp14="http://schemas.microsoft.com/office/word/2010/wordprocessingDrawing" xmlns:wp="http://schemas.openxmlformats.org/drawingml/2006/wordprocessingDrawing" xmlns:w10="urn:schemas-microsoft-com:office:word" xmlns:w="http://schemas.openxmlformats.org/wordprocessingml/2006/main" xmlns:w14="http://schemas.microsoft.com/office/word/2010/wordml" xmlns:w15="http://schemas.microsoft.com/office/word/2012/wordml" xmlns:w16cex="http://schemas.microsoft.com/office/word/2018/wordml/cex" xmlns:w16cid="http://schemas.microsoft.com/office/word/2016/wordml/cid" xmlns:w16="http://schemas.microsoft.com/office/word/2018/wordml" xmlns:w16sdtdh="http://schemas.microsoft.com/office/word/2020/wordml/sdtdatahash" xmlns:w16se="http://schemas.microsoft.com/office/word/2015/wordml/symex" xmlns:wpg="http://schemas.microsoft.com/office/word/2010/wordprocessingGroup" xmlns:wpi="http://schemas.microsoft.com/office/word/2010/wordprocessingInk" xmlns:wne="http://schemas.microsoft.com/office/word/2006/wordml" xmlns:wps="http://schemas.microsoft.com/office/word/2010/wordprocessingShape" mc:Ignorable="w14 w15 w16se w16cid w16 w16cex w16sdtdh wp14">
+<w:numbering xmlns:wpc="http://schemas.microsoft.com/office/word/2010/wordprocessingCanvas" xmlns:cx="http://schemas.microsoft.com/office/drawing/2014/chartex" xmlns:cx1="http://schemas.microsoft.com/office/drawing/2015/9/8/chartex" xmlns:cx2="http://schemas.microsoft.com/office/drawing/2015/10/21/chartex" xmlns:cx3="http://schemas.microsoft.com/office/drawing/2016/5/9/chartex" xmlns:cx4="http://schemas.microsoft.com/office/drawing/2016/5/10/chartex" xmlns:cx5="http://schemas.microsoft.com/office/drawing/2016/5/11/chartex" xmlns:cx6="http://schemas.microsoft.com/office/drawing/2016/5/12/chartex" xmlns:cx7="http://schemas.microsoft.com/office/drawing/2016/5/13/chartex" xmlns:cx8="http://schemas.microsoft.com/office/drawing/2016/5/14/chartex" xmlns:mc="http://schemas.openxmlformats.org/markup-compatibility/2006" xmlns:aink="http://schemas.microsoft.com/office/drawing/2016/ink" xmlns:am3d="http://schemas.microsoft.com/office/drawing/2017/model3d" xmlns:o="urn:schemas-microsoft-com:office:office" xmlns:oel="http://schemas.microsoft.com/office/2019/extlst" xmlns:r="http://schemas.openxmlformats.org/officeDocument/2006/relationships" xmlns:m="http://schemas.openxmlformats.org/officeDocument/2006/math" xmlns:v="urn:schemas-microsoft-com:vml" xmlns:wp14="http://schemas.microsoft.com/office/word/2010/wordprocessingDrawing" xmlns:wp="http://schemas.openxmlformats.org/drawingml/2006/wordprocessingDrawing" xmlns:w10="urn:schemas-microsoft-com:office:word" xmlns:w="http://schemas.openxmlformats.org/wordprocessingml/2006/main" xmlns:w14="http://schemas.microsoft.com/office/word/2010/wordml" xmlns:w15="http://schemas.microsoft.com/office/word/2012/wordml" xmlns:w16cex="http://schemas.microsoft.com/office/word/2018/wordml/cex" xmlns:w16cid="http://schemas.microsoft.com/office/word/2016/wordml/cid" xmlns:w16="http://schemas.microsoft.com/office/word/2018/wordml" xmlns:w16sdtdh="http://schemas.microsoft.com/office/word/2020/wordml/sdtdatahash" xmlns:w16se="http://schemas.microsoft.com/office/word/2015/wordml/symex" xmlns:wpg="http://schemas.microsoft.com/office/word/2010/wordprocessingGroup" xmlns:wpi="http://schemas.microsoft.com/office/word/2010/wordprocessingInk" xmlns:wne="http://schemas.microsoft.com/office/word/2006/wordml" xmlns:wps="http://schemas.microsoft.com/office/word/2010/wordprocessingShape" mc:Ignorable="w14 w15 w16se w16cid w16 w16cex w16sdtdh wp14">
   <w:abstractNum w:abstractNumId="0" w15:restartNumberingAfterBreak="0">
     <w:nsid w:val="56C91CE7"/>
     <w:multiLevelType w:val="hybridMultilevel"/>

</xml_diff>